<commit_message>
[samples] AYUV and YUY2 support, UWP docs is modified
Issue: N/A
Test: manual

Change-Id: I76d37b6bfc31296717c111e0f4bd29db50fcf0c0
</commit_message>
<xml_diff>
--- a/samples/ExtendedUWPSamples/DocsScripts/ExtendedUWPSamples.docx
+++ b/samples/ExtendedUWPSamples/DocsScripts/ExtendedUWPSamples.docx
@@ -435,7 +435,25 @@
           <w:sz w:val="20"/>
           <w:szCs w:val="20"/>
         </w:rPr>
-        <w:t>Windows 10 with installed MSDK DFP Package (RS4 with sideloaded package or RS5 with package installing from Store)</w:t>
+        <w:t xml:space="preserve">Windows 10 </w:t>
+      </w:r>
+      <w:r>
+        <w:rPr>
+          <w:rFonts w:ascii="TimesNewRomanPSMT" w:eastAsia="Times New Roman" w:hAnsi="TimesNewRomanPSMT" w:cs="Times New Roman"/>
+          <w:color w:val="000000"/>
+          <w:sz w:val="20"/>
+          <w:szCs w:val="20"/>
+        </w:rPr>
+        <w:t xml:space="preserve">RS5 </w:t>
+      </w:r>
+      <w:r>
+        <w:rPr>
+          <w:rFonts w:ascii="TimesNewRomanPSMT" w:eastAsia="Times New Roman" w:hAnsi="TimesNewRomanPSMT" w:cs="Times New Roman"/>
+          <w:color w:val="000000"/>
+          <w:sz w:val="20"/>
+          <w:szCs w:val="20"/>
+        </w:rPr>
+        <w:t xml:space="preserve">installed MSDK DFP Package </w:t>
       </w:r>
     </w:p>
     <w:p>
@@ -462,6 +480,8 @@
         </w:rPr>
         <w:t>Microsoft Visual Studio 2017</w:t>
       </w:r>
+      <w:bookmarkStart w:id="0" w:name="_GoBack"/>
+      <w:bookmarkEnd w:id="0"/>
     </w:p>
     <w:p>
       <w:pPr>
@@ -485,7 +505,251 @@
           <w:sz w:val="20"/>
           <w:szCs w:val="20"/>
         </w:rPr>
+        <w:t>Windows 10 SDK</w:t>
+      </w:r>
+    </w:p>
+    <w:p>
+      <w:pPr>
+        <w:pStyle w:val="ListParagraph"/>
+        <w:numPr>
+          <w:ilvl w:val="0"/>
+          <w:numId w:val="1"/>
+        </w:numPr>
+        <w:spacing w:after="0" w:line="240" w:lineRule="auto"/>
+        <w:rPr>
+          <w:rFonts w:ascii="TimesNewRomanPSMT" w:eastAsia="Times New Roman" w:hAnsi="TimesNewRomanPSMT" w:cs="Times New Roman"/>
+          <w:color w:val="000000"/>
+          <w:sz w:val="20"/>
+          <w:szCs w:val="20"/>
+        </w:rPr>
+      </w:pPr>
+      <w:r>
+        <w:rPr>
+          <w:rFonts w:ascii="TimesNewRomanPSMT" w:eastAsia="Times New Roman" w:hAnsi="TimesNewRomanPSMT" w:cs="Times New Roman"/>
+          <w:color w:val="000000"/>
+          <w:sz w:val="20"/>
+          <w:szCs w:val="20"/>
+        </w:rPr>
         <w:t>Optional: FFMPEG package (for MP4 muxing support).</w:t>
+      </w:r>
+    </w:p>
+    <w:p>
+      <w:pPr>
+        <w:spacing w:after="0" w:line="240" w:lineRule="auto"/>
+        <w:rPr>
+          <w:rFonts w:ascii="TimesNewRomanPSMT" w:eastAsia="Times New Roman" w:hAnsi="TimesNewRomanPSMT" w:cs="Times New Roman"/>
+          <w:color w:val="000000"/>
+          <w:sz w:val="20"/>
+          <w:szCs w:val="20"/>
+        </w:rPr>
+      </w:pPr>
+    </w:p>
+    <w:p>
+      <w:pPr>
+        <w:spacing w:after="0" w:line="240" w:lineRule="auto"/>
+        <w:rPr>
+          <w:rFonts w:ascii="TimesNewRomanPSMT" w:eastAsia="Times New Roman" w:hAnsi="TimesNewRomanPSMT" w:cs="Times New Roman"/>
+          <w:color w:val="000000"/>
+          <w:sz w:val="20"/>
+          <w:szCs w:val="20"/>
+        </w:rPr>
+      </w:pPr>
+      <w:r>
+        <w:rPr>
+          <w:rFonts w:ascii="TimesNewRomanPSMT" w:eastAsia="Times New Roman" w:hAnsi="TimesNewRomanPSMT" w:cs="Times New Roman"/>
+          <w:color w:val="000000"/>
+          <w:sz w:val="20"/>
+          <w:szCs w:val="20"/>
+        </w:rPr>
+        <w:t>Note: if you have previously installed version of MSDK DFP, before installing newer one you have to uninstall previous version and all dependent apps. You may do it using these powershell commands:</w:t>
+      </w:r>
+    </w:p>
+    <w:p>
+      <w:pPr>
+        <w:numPr>
+          <w:ilvl w:val="0"/>
+          <w:numId w:val="5"/>
+        </w:numPr>
+        <w:spacing w:after="0" w:line="240" w:lineRule="auto"/>
+        <w:ind w:left="567"/>
+        <w:textAlignment w:val="center"/>
+        <w:rPr>
+          <w:rFonts w:ascii="Consolas" w:hAnsi="Consolas"/>
+          <w:color w:val="000000"/>
+          <w:sz w:val="20"/>
+          <w:szCs w:val="20"/>
+        </w:rPr>
+      </w:pPr>
+      <w:r>
+        <w:rPr>
+          <w:color w:val="000000"/>
+          <w:sz w:val="20"/>
+          <w:szCs w:val="20"/>
+        </w:rPr>
+        <w:t xml:space="preserve">Uninstall all previous instances of UWP apps that have DFP dependency </w:t>
+      </w:r>
+    </w:p>
+    <w:p>
+      <w:pPr>
+        <w:spacing w:after="0" w:line="240" w:lineRule="auto"/>
+        <w:ind w:left="567"/>
+        <w:textAlignment w:val="center"/>
+        <w:rPr>
+          <w:rFonts w:ascii="Consolas" w:hAnsi="Consolas"/>
+          <w:color w:val="000000"/>
+          <w:sz w:val="20"/>
+          <w:szCs w:val="20"/>
+        </w:rPr>
+      </w:pPr>
+      <w:r>
+        <w:rPr>
+          <w:rFonts w:ascii="Consolas" w:hAnsi="Consolas"/>
+          <w:color w:val="000000"/>
+          <w:sz w:val="20"/>
+          <w:szCs w:val="20"/>
+        </w:rPr>
+        <w:t>Get-AppxPackage</w:t>
+      </w:r>
+      <w:r>
+        <w:rPr>
+          <w:rFonts w:ascii="Consolas" w:hAnsi="Consolas"/>
+          <w:color w:val="333333"/>
+          <w:sz w:val="20"/>
+          <w:szCs w:val="20"/>
+          <w:shd w:val="clear" w:color="auto" w:fill="FFFFFF"/>
+        </w:rPr>
+        <w:t> </w:t>
+      </w:r>
+      <w:r>
+        <w:rPr>
+          <w:rFonts w:ascii="Consolas" w:hAnsi="Consolas"/>
+          <w:color w:val="000000"/>
+          <w:sz w:val="20"/>
+          <w:szCs w:val="20"/>
+        </w:rPr>
+        <w:t>| %{$package=$_; $manifest=$(Get-AppxPackageManifest</w:t>
+      </w:r>
+      <w:r>
+        <w:rPr>
+          <w:rFonts w:ascii="Consolas" w:hAnsi="Consolas"/>
+          <w:color w:val="333333"/>
+          <w:sz w:val="20"/>
+          <w:szCs w:val="20"/>
+          <w:shd w:val="clear" w:color="auto" w:fill="FFFFFF"/>
+        </w:rPr>
+        <w:t> </w:t>
+      </w:r>
+      <w:r>
+        <w:rPr>
+          <w:rFonts w:ascii="Consolas" w:hAnsi="Consolas"/>
+          <w:color w:val="000000"/>
+          <w:sz w:val="20"/>
+          <w:szCs w:val="20"/>
+        </w:rPr>
+        <w:t>$package); $isDep=$False; $manifest.package.dependencies.packagedependency.name | %{if($_ -like</w:t>
+      </w:r>
+      <w:r>
+        <w:rPr>
+          <w:rFonts w:ascii="Consolas" w:hAnsi="Consolas"/>
+          <w:color w:val="333333"/>
+          <w:sz w:val="20"/>
+          <w:szCs w:val="20"/>
+          <w:shd w:val="clear" w:color="auto" w:fill="FFFFFF"/>
+        </w:rPr>
+        <w:t> </w:t>
+      </w:r>
+      <w:r>
+        <w:rPr>
+          <w:rFonts w:ascii="Consolas" w:hAnsi="Consolas"/>
+          <w:color w:val="000000"/>
+          <w:sz w:val="20"/>
+          <w:szCs w:val="20"/>
+        </w:rPr>
+        <w:t>"*AppUp.IntelMediaSDKDFP*") {$isDep=$True;}}; if($isDep</w:t>
+      </w:r>
+      <w:r>
+        <w:rPr>
+          <w:rFonts w:ascii="Consolas" w:hAnsi="Consolas"/>
+          <w:color w:val="333333"/>
+          <w:sz w:val="20"/>
+          <w:szCs w:val="20"/>
+          <w:shd w:val="clear" w:color="auto" w:fill="FFFFFF"/>
+        </w:rPr>
+        <w:t> </w:t>
+      </w:r>
+      <w:r>
+        <w:rPr>
+          <w:rFonts w:ascii="Consolas" w:hAnsi="Consolas"/>
+          <w:color w:val="000000"/>
+          <w:sz w:val="20"/>
+          <w:szCs w:val="20"/>
+        </w:rPr>
+        <w:t>-eq</w:t>
+      </w:r>
+      <w:r>
+        <w:rPr>
+          <w:rFonts w:ascii="Consolas" w:hAnsi="Consolas"/>
+          <w:color w:val="333333"/>
+          <w:sz w:val="20"/>
+          <w:szCs w:val="20"/>
+          <w:shd w:val="clear" w:color="auto" w:fill="FFFFFF"/>
+        </w:rPr>
+        <w:t> </w:t>
+      </w:r>
+      <w:r>
+        <w:rPr>
+          <w:rFonts w:ascii="Consolas" w:hAnsi="Consolas"/>
+          <w:color w:val="000000"/>
+          <w:sz w:val="20"/>
+          <w:szCs w:val="20"/>
+        </w:rPr>
+        <w:t>$True) {$package;}}</w:t>
+      </w:r>
+    </w:p>
+    <w:p>
+      <w:pPr>
+        <w:numPr>
+          <w:ilvl w:val="0"/>
+          <w:numId w:val="6"/>
+        </w:numPr>
+        <w:spacing w:after="0" w:line="240" w:lineRule="auto"/>
+        <w:ind w:left="540"/>
+        <w:textAlignment w:val="center"/>
+        <w:rPr>
+          <w:rFonts w:ascii="Calibri" w:hAnsi="Calibri"/>
+          <w:color w:val="000000"/>
+          <w:sz w:val="20"/>
+          <w:szCs w:val="20"/>
+        </w:rPr>
+      </w:pPr>
+      <w:r>
+        <w:rPr>
+          <w:color w:val="000000"/>
+          <w:sz w:val="20"/>
+          <w:szCs w:val="20"/>
+        </w:rPr>
+        <w:t>Uninstall previous instances of DFP:</w:t>
+      </w:r>
+    </w:p>
+    <w:p>
+      <w:pPr>
+        <w:spacing w:after="0" w:line="240" w:lineRule="auto"/>
+        <w:ind w:firstLine="540"/>
+        <w:rPr>
+          <w:rFonts w:ascii="TimesNewRomanPSMT" w:eastAsia="Times New Roman" w:hAnsi="TimesNewRomanPSMT" w:cs="Times New Roman"/>
+          <w:color w:val="000000"/>
+          <w:sz w:val="20"/>
+          <w:szCs w:val="20"/>
+        </w:rPr>
+      </w:pPr>
+      <w:r>
+        <w:rPr>
+          <w:rFonts w:ascii="Consolas" w:hAnsi="Consolas"/>
+          <w:color w:val="000000"/>
+          <w:sz w:val="20"/>
+          <w:szCs w:val="20"/>
+        </w:rPr>
+        <w:t>Get-AppxPackage *mediasdk* | Remove-AppxPackage</w:t>
       </w:r>
     </w:p>
     <w:p>
@@ -506,7 +770,7 @@
       <w:pPr>
         <w:spacing w:after="0" w:line="240" w:lineRule="auto"/>
         <w:rPr>
-          <w:rFonts w:ascii="CourierNewPSMT" w:eastAsia="Times New Roman" w:hAnsi="CourierNewPSMT" w:cs="Times New Roman"/>
+          <w:rFonts w:ascii="TimesNewRomanPSMT" w:eastAsia="Times New Roman" w:hAnsi="TimesNewRomanPSMT" w:cs="Times New Roman"/>
           <w:color w:val="000000"/>
           <w:sz w:val="20"/>
           <w:szCs w:val="20"/>
@@ -541,21 +805,78 @@
           <w:sz w:val="20"/>
           <w:szCs w:val="20"/>
         </w:rPr>
-        <w:t xml:space="preserve">See </w:t>
-      </w:r>
-      <w:r>
-        <w:rPr>
-          <w:rFonts w:ascii="CourierNewPSMT" w:eastAsia="Times New Roman" w:hAnsi="CourierNewPSMT" w:cs="Times New Roman"/>
-          <w:color w:val="000000"/>
-          <w:sz w:val="20"/>
-          <w:szCs w:val="20"/>
-        </w:rPr>
-        <w:t>readme.txt in package root folder.</w:t>
+        <w:t xml:space="preserve">Open and build samples solution: </w:t>
+      </w:r>
+      <w:r>
+        <w:rPr>
+          <w:rFonts w:ascii="TimesNewRomanPSMT" w:eastAsia="Times New Roman" w:hAnsi="TimesNewRomanPSMT" w:cs="Times New Roman"/>
+          <w:color w:val="000000"/>
+          <w:sz w:val="20"/>
+          <w:szCs w:val="20"/>
+        </w:rPr>
+        <w:t>samples\ExtendedUWPSamples\InteropSamplesWithDispatcher.sln</w:t>
       </w:r>
     </w:p>
     <w:p>
       <w:pPr>
         <w:spacing w:after="0" w:line="240" w:lineRule="auto"/>
+        <w:rPr>
+          <w:rFonts w:ascii="TimesNewRomanPSMT" w:eastAsia="Times New Roman" w:hAnsi="TimesNewRomanPSMT" w:cs="Times New Roman"/>
+          <w:color w:val="000000"/>
+          <w:sz w:val="20"/>
+          <w:szCs w:val="20"/>
+        </w:rPr>
+      </w:pPr>
+      <w:r>
+        <w:rPr>
+          <w:rFonts w:ascii="TimesNewRomanPSMT" w:eastAsia="Times New Roman" w:hAnsi="TimesNewRomanPSMT" w:cs="Times New Roman"/>
+          <w:color w:val="000000"/>
+          <w:sz w:val="20"/>
+          <w:szCs w:val="20"/>
+        </w:rPr>
+        <w:t xml:space="preserve">For “WithExtras” configuration you need to copy built FFMPEG libraries into </w:t>
+      </w:r>
+      <w:r>
+        <w:rPr>
+          <w:rFonts w:ascii="TimesNewRomanPSMT" w:eastAsia="Times New Roman" w:hAnsi="TimesNewRomanPSMT" w:cs="Times New Roman"/>
+          <w:color w:val="000000"/>
+          <w:sz w:val="20"/>
+          <w:szCs w:val="20"/>
+        </w:rPr>
+        <w:t>samples\ExtendedUWPSamples\ffmpeg</w:t>
+      </w:r>
+      <w:r>
+        <w:rPr>
+          <w:rFonts w:ascii="TimesNewRomanPSMT" w:eastAsia="Times New Roman" w:hAnsi="TimesNewRomanPSMT" w:cs="Times New Roman"/>
+          <w:color w:val="000000"/>
+          <w:sz w:val="20"/>
+          <w:szCs w:val="20"/>
+        </w:rPr>
+        <w:t xml:space="preserve"> folder.</w:t>
+      </w:r>
+    </w:p>
+    <w:p>
+      <w:pPr>
+        <w:spacing w:after="0" w:line="240" w:lineRule="auto"/>
+        <w:rPr>
+          <w:rFonts w:ascii="TimesNewRomanPSMT" w:eastAsia="Times New Roman" w:hAnsi="TimesNewRomanPSMT" w:cs="Times New Roman"/>
+          <w:color w:val="000000"/>
+          <w:sz w:val="20"/>
+          <w:szCs w:val="20"/>
+        </w:rPr>
+      </w:pPr>
+    </w:p>
+    <w:p>
+      <w:pPr>
+        <w:spacing w:after="0" w:line="240" w:lineRule="auto"/>
+        <w:rPr>
+          <w:rFonts w:ascii="CourierNewPSMT" w:eastAsia="Times New Roman" w:hAnsi="CourierNewPSMT" w:cs="Times New Roman"/>
+          <w:color w:val="000000"/>
+          <w:sz w:val="20"/>
+          <w:szCs w:val="20"/>
+        </w:rPr>
+      </w:pPr>
+      <w:r>
         <w:rPr>
           <w:rFonts w:ascii="Helvetica-Bold" w:eastAsia="Times New Roman" w:hAnsi="Helvetica-Bold" w:cs="Times New Roman"/>
           <w:b/>
@@ -564,18 +885,8 @@
           <w:sz w:val="28"/>
           <w:szCs w:val="28"/>
         </w:rPr>
-      </w:pPr>
-    </w:p>
-    <w:p>
-      <w:pPr>
-        <w:spacing w:after="0" w:line="240" w:lineRule="auto"/>
-        <w:rPr>
-          <w:rFonts w:ascii="CourierNewPSMT" w:eastAsia="Times New Roman" w:hAnsi="CourierNewPSMT" w:cs="Times New Roman"/>
-          <w:color w:val="000000"/>
-          <w:sz w:val="20"/>
-          <w:szCs w:val="20"/>
-        </w:rPr>
-      </w:pPr>
+        <w:t>Running the Software</w:t>
+      </w:r>
       <w:r>
         <w:rPr>
           <w:rFonts w:ascii="Helvetica-Bold" w:eastAsia="Times New Roman" w:hAnsi="Helvetica-Bold" w:cs="Times New Roman"/>
@@ -585,17 +896,6 @@
           <w:sz w:val="28"/>
           <w:szCs w:val="28"/>
         </w:rPr>
-        <w:t>Running the Software</w:t>
-      </w:r>
-      <w:r>
-        <w:rPr>
-          <w:rFonts w:ascii="Helvetica-Bold" w:eastAsia="Times New Roman" w:hAnsi="Helvetica-Bold" w:cs="Times New Roman"/>
-          <w:b/>
-          <w:bCs/>
-          <w:color w:val="000000"/>
-          <w:sz w:val="28"/>
-          <w:szCs w:val="28"/>
-        </w:rPr>
         <w:br/>
       </w:r>
       <w:r>
@@ -645,7 +945,34 @@
           <w:sz w:val="20"/>
           <w:szCs w:val="20"/>
         </w:rPr>
-        <w:t>After launching PlayerSample use popup menu to open elementary stream file (codec type is determined by file extension) and you player control buttons to play/pause playout</w:t>
+        <w:t xml:space="preserve">After launching PlayerSample use popup menu to open elementary stream file (codec type is determined by file extension) and </w:t>
+      </w:r>
+      <w:r>
+        <w:rPr>
+          <w:rFonts w:ascii="CourierNewPSMT" w:eastAsia="Times New Roman" w:hAnsi="CourierNewPSMT" w:cs="Times New Roman"/>
+          <w:color w:val="000000"/>
+          <w:sz w:val="20"/>
+          <w:szCs w:val="20"/>
+        </w:rPr>
+        <w:t>use</w:t>
+      </w:r>
+      <w:r>
+        <w:rPr>
+          <w:rFonts w:ascii="CourierNewPSMT" w:eastAsia="Times New Roman" w:hAnsi="CourierNewPSMT" w:cs="Times New Roman"/>
+          <w:color w:val="000000"/>
+          <w:sz w:val="20"/>
+          <w:szCs w:val="20"/>
+        </w:rPr>
+        <w:t xml:space="preserve"> play</w:t>
+      </w:r>
+      <w:r>
+        <w:rPr>
+          <w:rFonts w:ascii="CourierNewPSMT" w:eastAsia="Times New Roman" w:hAnsi="CourierNewPSMT" w:cs="Times New Roman"/>
+          <w:color w:val="000000"/>
+          <w:sz w:val="20"/>
+          <w:szCs w:val="20"/>
+        </w:rPr>
+        <w:t>er control buttons to play/paus.</w:t>
       </w:r>
     </w:p>
     <w:p>
@@ -674,6 +1001,7 @@
         <w:rPr>
           <w:noProof/>
         </w:rPr>
+        <w:lastRenderedPageBreak/>
         <w:drawing>
           <wp:inline distT="0" distB="0" distL="0" distR="0" wp14:anchorId="390666F9" wp14:editId="73BBE742">
             <wp:extent cx="3175801" cy="2909455"/>
@@ -730,8 +1058,25 @@
           <w:sz w:val="20"/>
           <w:szCs w:val="20"/>
         </w:rPr>
-        <w:lastRenderedPageBreak/>
-        <w:t>After launching EncoderSample provide required information about files into corresponding fields (in and out file names, frame size, frame rate, color format) and fill in encoding parameter or use default values.</w:t>
+        <w:t>After launching EncoderSample</w:t>
+      </w:r>
+      <w:r>
+        <w:rPr>
+          <w:rFonts w:ascii="CourierNewPSMT" w:eastAsia="Times New Roman" w:hAnsi="CourierNewPSMT" w:cs="Times New Roman"/>
+          <w:color w:val="000000"/>
+          <w:sz w:val="20"/>
+          <w:szCs w:val="20"/>
+        </w:rPr>
+        <w:t xml:space="preserve"> please</w:t>
+      </w:r>
+      <w:r>
+        <w:rPr>
+          <w:rFonts w:ascii="CourierNewPSMT" w:eastAsia="Times New Roman" w:hAnsi="CourierNewPSMT" w:cs="Times New Roman"/>
+          <w:color w:val="000000"/>
+          <w:sz w:val="20"/>
+          <w:szCs w:val="20"/>
+        </w:rPr>
+        <w:t xml:space="preserve"> provide required information about files into corresponding fields (in and out file names, frame size, frame rate, color format) and fill in encoding parameter or use default values.</w:t>
       </w:r>
       <w:r>
         <w:rPr>
@@ -827,6 +1172,7 @@
           <w:sz w:val="28"/>
           <w:szCs w:val="28"/>
         </w:rPr>
+        <w:lastRenderedPageBreak/>
         <w:t>Known Limitations</w:t>
       </w:r>
     </w:p>
@@ -851,39 +1197,6 @@
           <w:sz w:val="20"/>
           <w:szCs w:val="20"/>
         </w:rPr>
-        <w:t>32 bit MSDK DFP package is not included, only x64 DFP package is included, so samples won't work in 32-bit mode (although samples may be compiled in that mode)</w:t>
-      </w:r>
-      <w:r>
-        <w:rPr>
-          <w:rFonts w:ascii="TimesNewRomanPSMT" w:eastAsia="Times New Roman" w:hAnsi="TimesNewRomanPSMT" w:cs="Times New Roman"/>
-          <w:color w:val="000000"/>
-          <w:sz w:val="20"/>
-          <w:szCs w:val="20"/>
-        </w:rPr>
-        <w:t>.</w:t>
-      </w:r>
-    </w:p>
-    <w:p>
-      <w:pPr>
-        <w:pStyle w:val="ListParagraph"/>
-        <w:numPr>
-          <w:ilvl w:val="0"/>
-          <w:numId w:val="3"/>
-        </w:numPr>
-        <w:rPr>
-          <w:rFonts w:ascii="TimesNewRomanPSMT" w:eastAsia="Times New Roman" w:hAnsi="TimesNewRomanPSMT" w:cs="Times New Roman"/>
-          <w:color w:val="000000"/>
-          <w:sz w:val="20"/>
-          <w:szCs w:val="20"/>
-        </w:rPr>
-      </w:pPr>
-      <w:r>
-        <w:rPr>
-          <w:rFonts w:ascii="TimesNewRomanPSMT" w:eastAsia="Times New Roman" w:hAnsi="TimesNewRomanPSMT" w:cs="Times New Roman"/>
-          <w:color w:val="000000"/>
-          <w:sz w:val="20"/>
-          <w:szCs w:val="20"/>
-        </w:rPr>
         <w:t xml:space="preserve">MP4 files </w:t>
       </w:r>
       <w:r>
@@ -895,8 +1208,6 @@
         </w:rPr>
         <w:t xml:space="preserve">(MP4 container) </w:t>
       </w:r>
-      <w:bookmarkStart w:id="0" w:name="_GoBack"/>
-      <w:bookmarkEnd w:id="0"/>
       <w:r>
         <w:rPr>
           <w:rFonts w:ascii="TimesNewRomanPSMT" w:eastAsia="Times New Roman" w:hAnsi="TimesNewRomanPSMT" w:cs="Times New Roman"/>
@@ -1055,15 +1366,6 @@
           <w:szCs w:val="20"/>
         </w:rPr>
         <w:br/>
-      </w:r>
-      <w:r>
-        <w:rPr>
-          <w:rFonts w:ascii="TimesNewRomanPSMT" w:eastAsia="Times New Roman" w:hAnsi="TimesNewRomanPSMT" w:cs="Times New Roman"/>
-          <w:color w:val="000000"/>
-          <w:sz w:val="20"/>
-          <w:szCs w:val="20"/>
-        </w:rPr>
-        <w:lastRenderedPageBreak/>
         <w:t>CREATE A SITUATION WHERE PERSONAL INJURY OR DEATH MAY OCCUR.</w:t>
       </w:r>
       <w:r>
@@ -1767,6 +2069,119 @@
     </w:lvl>
   </w:abstractNum>
   <w:abstractNum w:abstractNumId="2" w15:restartNumberingAfterBreak="0">
+    <w:nsid w:val="4B606950"/>
+    <w:multiLevelType w:val="multilevel"/>
+    <w:tmpl w:val="6F6C2422"/>
+    <w:lvl w:ilvl="0">
+      <w:start w:val="1"/>
+      <w:numFmt w:val="decimal"/>
+      <w:lvlText w:val="%1."/>
+      <w:lvlJc w:val="left"/>
+      <w:pPr>
+        <w:tabs>
+          <w:tab w:val="num" w:pos="720"/>
+        </w:tabs>
+        <w:ind w:left="720" w:hanging="360"/>
+      </w:pPr>
+    </w:lvl>
+    <w:lvl w:ilvl="1">
+      <w:start w:val="1"/>
+      <w:numFmt w:val="decimal"/>
+      <w:lvlText w:val="%2."/>
+      <w:lvlJc w:val="left"/>
+      <w:pPr>
+        <w:tabs>
+          <w:tab w:val="num" w:pos="1440"/>
+        </w:tabs>
+        <w:ind w:left="1440" w:hanging="360"/>
+      </w:pPr>
+    </w:lvl>
+    <w:lvl w:ilvl="2">
+      <w:start w:val="1"/>
+      <w:numFmt w:val="decimal"/>
+      <w:lvlText w:val="%3."/>
+      <w:lvlJc w:val="left"/>
+      <w:pPr>
+        <w:tabs>
+          <w:tab w:val="num" w:pos="2160"/>
+        </w:tabs>
+        <w:ind w:left="2160" w:hanging="360"/>
+      </w:pPr>
+    </w:lvl>
+    <w:lvl w:ilvl="3">
+      <w:start w:val="1"/>
+      <w:numFmt w:val="decimal"/>
+      <w:lvlText w:val="%4."/>
+      <w:lvlJc w:val="left"/>
+      <w:pPr>
+        <w:tabs>
+          <w:tab w:val="num" w:pos="2880"/>
+        </w:tabs>
+        <w:ind w:left="2880" w:hanging="360"/>
+      </w:pPr>
+    </w:lvl>
+    <w:lvl w:ilvl="4">
+      <w:start w:val="1"/>
+      <w:numFmt w:val="decimal"/>
+      <w:lvlText w:val="%5."/>
+      <w:lvlJc w:val="left"/>
+      <w:pPr>
+        <w:tabs>
+          <w:tab w:val="num" w:pos="3600"/>
+        </w:tabs>
+        <w:ind w:left="3600" w:hanging="360"/>
+      </w:pPr>
+    </w:lvl>
+    <w:lvl w:ilvl="5">
+      <w:start w:val="1"/>
+      <w:numFmt w:val="decimal"/>
+      <w:lvlText w:val="%6."/>
+      <w:lvlJc w:val="left"/>
+      <w:pPr>
+        <w:tabs>
+          <w:tab w:val="num" w:pos="4320"/>
+        </w:tabs>
+        <w:ind w:left="4320" w:hanging="360"/>
+      </w:pPr>
+    </w:lvl>
+    <w:lvl w:ilvl="6">
+      <w:start w:val="1"/>
+      <w:numFmt w:val="decimal"/>
+      <w:lvlText w:val="%7."/>
+      <w:lvlJc w:val="left"/>
+      <w:pPr>
+        <w:tabs>
+          <w:tab w:val="num" w:pos="5040"/>
+        </w:tabs>
+        <w:ind w:left="5040" w:hanging="360"/>
+      </w:pPr>
+    </w:lvl>
+    <w:lvl w:ilvl="7">
+      <w:start w:val="1"/>
+      <w:numFmt w:val="decimal"/>
+      <w:lvlText w:val="%8."/>
+      <w:lvlJc w:val="left"/>
+      <w:pPr>
+        <w:tabs>
+          <w:tab w:val="num" w:pos="5760"/>
+        </w:tabs>
+        <w:ind w:left="5760" w:hanging="360"/>
+      </w:pPr>
+    </w:lvl>
+    <w:lvl w:ilvl="8">
+      <w:start w:val="1"/>
+      <w:numFmt w:val="decimal"/>
+      <w:lvlText w:val="%9."/>
+      <w:lvlJc w:val="left"/>
+      <w:pPr>
+        <w:tabs>
+          <w:tab w:val="num" w:pos="6480"/>
+        </w:tabs>
+        <w:ind w:left="6480" w:hanging="360"/>
+      </w:pPr>
+    </w:lvl>
+  </w:abstractNum>
+  <w:abstractNum w:abstractNumId="3" w15:restartNumberingAfterBreak="0">
     <w:nsid w:val="527F0F33"/>
     <w:multiLevelType w:val="hybridMultilevel"/>
     <w:tmpl w:val="7D1C1FF0"/>
@@ -1879,7 +2294,120 @@
       </w:rPr>
     </w:lvl>
   </w:abstractNum>
-  <w:abstractNum w:abstractNumId="3" w15:restartNumberingAfterBreak="0">
+  <w:abstractNum w:abstractNumId="4" w15:restartNumberingAfterBreak="0">
+    <w:nsid w:val="6DAC1EB8"/>
+    <w:multiLevelType w:val="multilevel"/>
+    <w:tmpl w:val="6F6C2422"/>
+    <w:lvl w:ilvl="0">
+      <w:start w:val="1"/>
+      <w:numFmt w:val="decimal"/>
+      <w:lvlText w:val="%1."/>
+      <w:lvlJc w:val="left"/>
+      <w:pPr>
+        <w:tabs>
+          <w:tab w:val="num" w:pos="720"/>
+        </w:tabs>
+        <w:ind w:left="720" w:hanging="360"/>
+      </w:pPr>
+    </w:lvl>
+    <w:lvl w:ilvl="1">
+      <w:start w:val="1"/>
+      <w:numFmt w:val="decimal"/>
+      <w:lvlText w:val="%2."/>
+      <w:lvlJc w:val="left"/>
+      <w:pPr>
+        <w:tabs>
+          <w:tab w:val="num" w:pos="1440"/>
+        </w:tabs>
+        <w:ind w:left="1440" w:hanging="360"/>
+      </w:pPr>
+    </w:lvl>
+    <w:lvl w:ilvl="2">
+      <w:start w:val="1"/>
+      <w:numFmt w:val="decimal"/>
+      <w:lvlText w:val="%3."/>
+      <w:lvlJc w:val="left"/>
+      <w:pPr>
+        <w:tabs>
+          <w:tab w:val="num" w:pos="2160"/>
+        </w:tabs>
+        <w:ind w:left="2160" w:hanging="360"/>
+      </w:pPr>
+    </w:lvl>
+    <w:lvl w:ilvl="3">
+      <w:start w:val="1"/>
+      <w:numFmt w:val="decimal"/>
+      <w:lvlText w:val="%4."/>
+      <w:lvlJc w:val="left"/>
+      <w:pPr>
+        <w:tabs>
+          <w:tab w:val="num" w:pos="2880"/>
+        </w:tabs>
+        <w:ind w:left="2880" w:hanging="360"/>
+      </w:pPr>
+    </w:lvl>
+    <w:lvl w:ilvl="4">
+      <w:start w:val="1"/>
+      <w:numFmt w:val="decimal"/>
+      <w:lvlText w:val="%5."/>
+      <w:lvlJc w:val="left"/>
+      <w:pPr>
+        <w:tabs>
+          <w:tab w:val="num" w:pos="3600"/>
+        </w:tabs>
+        <w:ind w:left="3600" w:hanging="360"/>
+      </w:pPr>
+    </w:lvl>
+    <w:lvl w:ilvl="5">
+      <w:start w:val="1"/>
+      <w:numFmt w:val="decimal"/>
+      <w:lvlText w:val="%6."/>
+      <w:lvlJc w:val="left"/>
+      <w:pPr>
+        <w:tabs>
+          <w:tab w:val="num" w:pos="4320"/>
+        </w:tabs>
+        <w:ind w:left="4320" w:hanging="360"/>
+      </w:pPr>
+    </w:lvl>
+    <w:lvl w:ilvl="6">
+      <w:start w:val="1"/>
+      <w:numFmt w:val="decimal"/>
+      <w:lvlText w:val="%7."/>
+      <w:lvlJc w:val="left"/>
+      <w:pPr>
+        <w:tabs>
+          <w:tab w:val="num" w:pos="5040"/>
+        </w:tabs>
+        <w:ind w:left="5040" w:hanging="360"/>
+      </w:pPr>
+    </w:lvl>
+    <w:lvl w:ilvl="7">
+      <w:start w:val="1"/>
+      <w:numFmt w:val="decimal"/>
+      <w:lvlText w:val="%8."/>
+      <w:lvlJc w:val="left"/>
+      <w:pPr>
+        <w:tabs>
+          <w:tab w:val="num" w:pos="5760"/>
+        </w:tabs>
+        <w:ind w:left="5760" w:hanging="360"/>
+      </w:pPr>
+    </w:lvl>
+    <w:lvl w:ilvl="8">
+      <w:start w:val="1"/>
+      <w:numFmt w:val="decimal"/>
+      <w:lvlText w:val="%9."/>
+      <w:lvlJc w:val="left"/>
+      <w:pPr>
+        <w:tabs>
+          <w:tab w:val="num" w:pos="6480"/>
+        </w:tabs>
+        <w:ind w:left="6480" w:hanging="360"/>
+      </w:pPr>
+    </w:lvl>
+  </w:abstractNum>
+  <w:abstractNum w:abstractNumId="5" w15:restartNumberingAfterBreak="0">
     <w:nsid w:val="7E7074B8"/>
     <w:multiLevelType w:val="hybridMultilevel"/>
     <w:tmpl w:val="01A093BA"/>
@@ -1999,10 +2527,70 @@
     <w:abstractNumId w:val="1"/>
   </w:num>
   <w:num w:numId="3">
-    <w:abstractNumId w:val="2"/>
+    <w:abstractNumId w:val="3"/>
   </w:num>
   <w:num w:numId="4">
-    <w:abstractNumId w:val="3"/>
+    <w:abstractNumId w:val="5"/>
+  </w:num>
+  <w:num w:numId="5">
+    <w:abstractNumId w:val="2"/>
+    <w:lvlOverride w:ilvl="0">
+      <w:startOverride w:val="1"/>
+    </w:lvlOverride>
+    <w:lvlOverride w:ilvl="1">
+      <w:startOverride w:val="1"/>
+    </w:lvlOverride>
+    <w:lvlOverride w:ilvl="2">
+      <w:startOverride w:val="1"/>
+    </w:lvlOverride>
+    <w:lvlOverride w:ilvl="3">
+      <w:startOverride w:val="1"/>
+    </w:lvlOverride>
+    <w:lvlOverride w:ilvl="4">
+      <w:startOverride w:val="1"/>
+    </w:lvlOverride>
+    <w:lvlOverride w:ilvl="5">
+      <w:startOverride w:val="1"/>
+    </w:lvlOverride>
+    <w:lvlOverride w:ilvl="6">
+      <w:startOverride w:val="1"/>
+    </w:lvlOverride>
+    <w:lvlOverride w:ilvl="7">
+      <w:startOverride w:val="1"/>
+    </w:lvlOverride>
+    <w:lvlOverride w:ilvl="8">
+      <w:startOverride w:val="1"/>
+    </w:lvlOverride>
+  </w:num>
+  <w:num w:numId="6">
+    <w:abstractNumId w:val="4"/>
+    <w:lvlOverride w:ilvl="0">
+      <w:startOverride w:val="2"/>
+    </w:lvlOverride>
+    <w:lvlOverride w:ilvl="1">
+      <w:startOverride w:val="1"/>
+    </w:lvlOverride>
+    <w:lvlOverride w:ilvl="2">
+      <w:startOverride w:val="1"/>
+    </w:lvlOverride>
+    <w:lvlOverride w:ilvl="3">
+      <w:startOverride w:val="1"/>
+    </w:lvlOverride>
+    <w:lvlOverride w:ilvl="4">
+      <w:startOverride w:val="1"/>
+    </w:lvlOverride>
+    <w:lvlOverride w:ilvl="5">
+      <w:startOverride w:val="1"/>
+    </w:lvlOverride>
+    <w:lvlOverride w:ilvl="6">
+      <w:startOverride w:val="1"/>
+    </w:lvlOverride>
+    <w:lvlOverride w:ilvl="7">
+      <w:startOverride w:val="1"/>
+    </w:lvlOverride>
+    <w:lvlOverride w:ilvl="8">
+      <w:startOverride w:val="1"/>
+    </w:lvlOverride>
   </w:num>
 </w:numbering>
 </file>
@@ -2404,7 +2992,6 @@
   <w:style w:type="character" w:default="1" w:styleId="DefaultParagraphFont">
     <w:name w:val="Default Paragraph Font"/>
     <w:uiPriority w:val="1"/>
-    <w:semiHidden/>
     <w:unhideWhenUsed/>
   </w:style>
   <w:style w:type="table" w:default="1" w:styleId="TableNormal">
@@ -2669,6 +3256,22 @@
     <w:uiPriority w:val="99"/>
     <w:rsid w:val="00AC1A06"/>
   </w:style>
+  <w:style w:type="paragraph" w:styleId="NormalWeb">
+    <w:name w:val="Normal (Web)"/>
+    <w:basedOn w:val="Normal"/>
+    <w:uiPriority w:val="99"/>
+    <w:semiHidden/>
+    <w:unhideWhenUsed/>
+    <w:rsid w:val="005D6054"/>
+    <w:pPr>
+      <w:spacing w:before="100" w:beforeAutospacing="1" w:after="100" w:afterAutospacing="1" w:line="240" w:lineRule="auto"/>
+    </w:pPr>
+    <w:rPr>
+      <w:rFonts w:ascii="Times New Roman" w:hAnsi="Times New Roman" w:cs="Times New Roman"/>
+      <w:sz w:val="24"/>
+      <w:szCs w:val="24"/>
+    </w:rPr>
+  </w:style>
 </w:styles>
 </file>
 

</xml_diff>

<commit_message>
[samples] Licenses for files are changed, docs are updated
Issue: N/A
Test: manual

Change-Id: I3bfeef5cc6e9c9fa9ed13ad5dbc560f0c28c06a2
</commit_message>
<xml_diff>
--- a/samples/ExtendedUWPSamples/DocsScripts/ExtendedUWPSamples.docx
+++ b/samples/ExtendedUWPSamples/DocsScripts/ExtendedUWPSamples.docx
@@ -152,6 +152,7 @@
           <w:szCs w:val="20"/>
         </w:rPr>
       </w:pPr>
+      <w:proofErr w:type="spellStart"/>
       <w:r>
         <w:rPr>
           <w:rFonts w:ascii="TimesNewRomanPSMT" w:eastAsia="Times New Roman" w:hAnsi="TimesNewRomanPSMT" w:cs="Times New Roman"/>
@@ -161,6 +162,7 @@
         </w:rPr>
         <w:t>MSDKInterop</w:t>
       </w:r>
+      <w:proofErr w:type="spellEnd"/>
       <w:r>
         <w:rPr>
           <w:rFonts w:ascii="TimesNewRomanPSMT" w:eastAsia="Times New Roman" w:hAnsi="TimesNewRomanPSMT" w:cs="Times New Roman"/>
@@ -186,6 +188,7 @@
           <w:szCs w:val="20"/>
         </w:rPr>
       </w:pPr>
+      <w:proofErr w:type="spellStart"/>
       <w:r>
         <w:rPr>
           <w:rFonts w:ascii="TimesNewRomanPSMT" w:eastAsia="Times New Roman" w:hAnsi="TimesNewRomanPSMT" w:cs="Times New Roman"/>
@@ -195,6 +198,7 @@
         </w:rPr>
         <w:t>EncoderSample</w:t>
       </w:r>
+      <w:proofErr w:type="spellEnd"/>
       <w:r>
         <w:rPr>
           <w:rFonts w:ascii="TimesNewRomanPSMT" w:eastAsia="Times New Roman" w:hAnsi="TimesNewRomanPSMT" w:cs="Times New Roman"/>
@@ -220,6 +224,7 @@
           <w:szCs w:val="20"/>
         </w:rPr>
       </w:pPr>
+      <w:proofErr w:type="spellStart"/>
       <w:r>
         <w:rPr>
           <w:rFonts w:ascii="TimesNewRomanPSMT" w:eastAsia="Times New Roman" w:hAnsi="TimesNewRomanPSMT" w:cs="Times New Roman"/>
@@ -229,15 +234,37 @@
         </w:rPr>
         <w:t>PlayerSample</w:t>
       </w:r>
-      <w:r>
-        <w:rPr>
-          <w:rFonts w:ascii="TimesNewRomanPSMT" w:eastAsia="Times New Roman" w:hAnsi="TimesNewRomanPSMT" w:cs="Times New Roman"/>
-          <w:color w:val="000000"/>
-          <w:sz w:val="20"/>
-          <w:szCs w:val="20"/>
-        </w:rPr>
-        <w:t xml:space="preserve"> – sample showing how to use MSDK for decoding compressed streams and render decoded frames using MediaElement and </w:t>
-      </w:r>
+      <w:proofErr w:type="spellEnd"/>
+      <w:r>
+        <w:rPr>
+          <w:rFonts w:ascii="TimesNewRomanPSMT" w:eastAsia="Times New Roman" w:hAnsi="TimesNewRomanPSMT" w:cs="Times New Roman"/>
+          <w:color w:val="000000"/>
+          <w:sz w:val="20"/>
+          <w:szCs w:val="20"/>
+        </w:rPr>
+        <w:t xml:space="preserve"> – sample showing how to use MSDK for decoding compressed streams and render decoded frames using </w:t>
+      </w:r>
+      <w:proofErr w:type="spellStart"/>
+      <w:r>
+        <w:rPr>
+          <w:rFonts w:ascii="TimesNewRomanPSMT" w:eastAsia="Times New Roman" w:hAnsi="TimesNewRomanPSMT" w:cs="Times New Roman"/>
+          <w:color w:val="000000"/>
+          <w:sz w:val="20"/>
+          <w:szCs w:val="20"/>
+        </w:rPr>
+        <w:t>MediaElement</w:t>
+      </w:r>
+      <w:proofErr w:type="spellEnd"/>
+      <w:r>
+        <w:rPr>
+          <w:rFonts w:ascii="TimesNewRomanPSMT" w:eastAsia="Times New Roman" w:hAnsi="TimesNewRomanPSMT" w:cs="Times New Roman"/>
+          <w:color w:val="000000"/>
+          <w:sz w:val="20"/>
+          <w:szCs w:val="20"/>
+        </w:rPr>
+        <w:t xml:space="preserve"> and </w:t>
+      </w:r>
+      <w:proofErr w:type="spellStart"/>
       <w:r>
         <w:rPr>
           <w:rFonts w:ascii="TimesNewRomanPSMT" w:eastAsia="Times New Roman" w:hAnsi="TimesNewRomanPSMT" w:cs="Times New Roman"/>
@@ -247,6 +274,7 @@
         </w:rPr>
         <w:t>MediaStreamSource</w:t>
       </w:r>
+      <w:proofErr w:type="spellEnd"/>
       <w:r>
         <w:rPr>
           <w:rFonts w:ascii="TimesNewRomanPSMT" w:eastAsia="Times New Roman" w:hAnsi="TimesNewRomanPSMT" w:cs="Times New Roman"/>
@@ -453,7 +481,18 @@
           <w:sz w:val="20"/>
           <w:szCs w:val="20"/>
         </w:rPr>
-        <w:t xml:space="preserve">installed MSDK DFP Package </w:t>
+        <w:t>installed MSD</w:t>
+      </w:r>
+      <w:bookmarkStart w:id="0" w:name="_GoBack"/>
+      <w:bookmarkEnd w:id="0"/>
+      <w:r>
+        <w:rPr>
+          <w:rFonts w:ascii="TimesNewRomanPSMT" w:eastAsia="Times New Roman" w:hAnsi="TimesNewRomanPSMT" w:cs="Times New Roman"/>
+          <w:color w:val="000000"/>
+          <w:sz w:val="20"/>
+          <w:szCs w:val="20"/>
+        </w:rPr>
+        <w:t xml:space="preserve">K DFP Package </w:t>
       </w:r>
     </w:p>
     <w:p>
@@ -480,8 +519,6 @@
         </w:rPr>
         <w:t>Microsoft Visual Studio 2017</w:t>
       </w:r>
-      <w:bookmarkStart w:id="0" w:name="_GoBack"/>
-      <w:bookmarkEnd w:id="0"/>
     </w:p>
     <w:p>
       <w:pPr>
@@ -507,6 +544,24 @@
         </w:rPr>
         <w:t>Windows 10 SDK</w:t>
       </w:r>
+      <w:r>
+        <w:rPr>
+          <w:rFonts w:ascii="TimesNewRomanPSMT" w:eastAsia="Times New Roman" w:hAnsi="TimesNewRomanPSMT" w:cs="Times New Roman"/>
+          <w:color w:val="000000"/>
+          <w:sz w:val="20"/>
+          <w:szCs w:val="20"/>
+        </w:rPr>
+        <w:t xml:space="preserve"> build 10.0.17763</w:t>
+      </w:r>
+      <w:r>
+        <w:rPr>
+          <w:rFonts w:ascii="TimesNewRomanPSMT" w:eastAsia="Times New Roman" w:hAnsi="TimesNewRomanPSMT" w:cs="Times New Roman"/>
+          <w:color w:val="000000"/>
+          <w:sz w:val="20"/>
+          <w:szCs w:val="20"/>
+        </w:rPr>
+        <w:t>.0</w:t>
+      </w:r>
     </w:p>
     <w:p>
       <w:pPr>
@@ -530,7 +585,27 @@
           <w:sz w:val="20"/>
           <w:szCs w:val="20"/>
         </w:rPr>
-        <w:t>Optional: FFMPEG package (for MP4 muxing support).</w:t>
+        <w:t xml:space="preserve">Optional: FFMPEG package (for MP4 </w:t>
+      </w:r>
+      <w:proofErr w:type="spellStart"/>
+      <w:r>
+        <w:rPr>
+          <w:rFonts w:ascii="TimesNewRomanPSMT" w:eastAsia="Times New Roman" w:hAnsi="TimesNewRomanPSMT" w:cs="Times New Roman"/>
+          <w:color w:val="000000"/>
+          <w:sz w:val="20"/>
+          <w:szCs w:val="20"/>
+        </w:rPr>
+        <w:t>muxing</w:t>
+      </w:r>
+      <w:proofErr w:type="spellEnd"/>
+      <w:r>
+        <w:rPr>
+          <w:rFonts w:ascii="TimesNewRomanPSMT" w:eastAsia="Times New Roman" w:hAnsi="TimesNewRomanPSMT" w:cs="Times New Roman"/>
+          <w:color w:val="000000"/>
+          <w:sz w:val="20"/>
+          <w:szCs w:val="20"/>
+        </w:rPr>
+        <w:t xml:space="preserve"> support).</w:t>
       </w:r>
     </w:p>
     <w:p>
@@ -561,7 +636,27 @@
           <w:sz w:val="20"/>
           <w:szCs w:val="20"/>
         </w:rPr>
-        <w:t>Note: if you have previously installed version of MSDK DFP, before installing newer one you have to uninstall previous version and all dependent apps. You may do it using these powershell commands:</w:t>
+        <w:t xml:space="preserve">Note: if you have previously installed version of MSDK DFP, before installing newer one you have to uninstall previous version and all dependent apps. You may do it using these </w:t>
+      </w:r>
+      <w:proofErr w:type="spellStart"/>
+      <w:r>
+        <w:rPr>
+          <w:rFonts w:ascii="TimesNewRomanPSMT" w:eastAsia="Times New Roman" w:hAnsi="TimesNewRomanPSMT" w:cs="Times New Roman"/>
+          <w:color w:val="000000"/>
+          <w:sz w:val="20"/>
+          <w:szCs w:val="20"/>
+        </w:rPr>
+        <w:t>powershell</w:t>
+      </w:r>
+      <w:proofErr w:type="spellEnd"/>
+      <w:r>
+        <w:rPr>
+          <w:rFonts w:ascii="TimesNewRomanPSMT" w:eastAsia="Times New Roman" w:hAnsi="TimesNewRomanPSMT" w:cs="Times New Roman"/>
+          <w:color w:val="000000"/>
+          <w:sz w:val="20"/>
+          <w:szCs w:val="20"/>
+        </w:rPr>
+        <w:t xml:space="preserve"> commands:</w:t>
       </w:r>
     </w:p>
     <w:p>
@@ -608,8 +703,19 @@
           <w:sz w:val="20"/>
           <w:szCs w:val="20"/>
         </w:rPr>
-        <w:t>Get-AppxPackage</w:t>
-      </w:r>
+        <w:t>Get-</w:t>
+      </w:r>
+      <w:proofErr w:type="spellStart"/>
+      <w:r>
+        <w:rPr>
+          <w:rFonts w:ascii="Consolas" w:hAnsi="Consolas"/>
+          <w:color w:val="000000"/>
+          <w:sz w:val="20"/>
+          <w:szCs w:val="20"/>
+        </w:rPr>
+        <w:t>AppxPackage</w:t>
+      </w:r>
+      <w:proofErr w:type="spellEnd"/>
       <w:r>
         <w:rPr>
           <w:rFonts w:ascii="Consolas" w:hAnsi="Consolas"/>
@@ -627,7 +733,27 @@
           <w:sz w:val="20"/>
           <w:szCs w:val="20"/>
         </w:rPr>
-        <w:t>| %{$package=$_; $manifest=$(Get-AppxPackageManifest</w:t>
+        <w:t>| %</w:t>
+      </w:r>
+      <w:proofErr w:type="gramStart"/>
+      <w:r>
+        <w:rPr>
+          <w:rFonts w:ascii="Consolas" w:hAnsi="Consolas"/>
+          <w:color w:val="000000"/>
+          <w:sz w:val="20"/>
+          <w:szCs w:val="20"/>
+        </w:rPr>
+        <w:t>{$</w:t>
+      </w:r>
+      <w:proofErr w:type="gramEnd"/>
+      <w:r>
+        <w:rPr>
+          <w:rFonts w:ascii="Consolas" w:hAnsi="Consolas"/>
+          <w:color w:val="000000"/>
+          <w:sz w:val="20"/>
+          <w:szCs w:val="20"/>
+        </w:rPr>
+        <w:t>package=$_; $manifest=$(Get-AppxPackageManifest</w:t>
       </w:r>
       <w:r>
         <w:rPr>
@@ -665,8 +791,59 @@
           <w:sz w:val="20"/>
           <w:szCs w:val="20"/>
         </w:rPr>
-        <w:t>"*AppUp.IntelMediaSDKDFP*") {$isDep=$True;}}; if($isDep</w:t>
-      </w:r>
+        <w:t>"*</w:t>
+      </w:r>
+      <w:proofErr w:type="spellStart"/>
+      <w:r>
+        <w:rPr>
+          <w:rFonts w:ascii="Consolas" w:hAnsi="Consolas"/>
+          <w:color w:val="000000"/>
+          <w:sz w:val="20"/>
+          <w:szCs w:val="20"/>
+        </w:rPr>
+        <w:t>AppUp.IntelMediaSDKDFP</w:t>
+      </w:r>
+      <w:proofErr w:type="spellEnd"/>
+      <w:r>
+        <w:rPr>
+          <w:rFonts w:ascii="Consolas" w:hAnsi="Consolas"/>
+          <w:color w:val="000000"/>
+          <w:sz w:val="20"/>
+          <w:szCs w:val="20"/>
+        </w:rPr>
+        <w:t>*") {$</w:t>
+      </w:r>
+      <w:proofErr w:type="spellStart"/>
+      <w:r>
+        <w:rPr>
+          <w:rFonts w:ascii="Consolas" w:hAnsi="Consolas"/>
+          <w:color w:val="000000"/>
+          <w:sz w:val="20"/>
+          <w:szCs w:val="20"/>
+        </w:rPr>
+        <w:t>isDep</w:t>
+      </w:r>
+      <w:proofErr w:type="spellEnd"/>
+      <w:r>
+        <w:rPr>
+          <w:rFonts w:ascii="Consolas" w:hAnsi="Consolas"/>
+          <w:color w:val="000000"/>
+          <w:sz w:val="20"/>
+          <w:szCs w:val="20"/>
+        </w:rPr>
+        <w:t>=$True;}}; if($</w:t>
+      </w:r>
+      <w:proofErr w:type="spellStart"/>
+      <w:r>
+        <w:rPr>
+          <w:rFonts w:ascii="Consolas" w:hAnsi="Consolas"/>
+          <w:color w:val="000000"/>
+          <w:sz w:val="20"/>
+          <w:szCs w:val="20"/>
+        </w:rPr>
+        <w:t>isDep</w:t>
+      </w:r>
+      <w:proofErr w:type="spellEnd"/>
       <w:r>
         <w:rPr>
           <w:rFonts w:ascii="Consolas" w:hAnsi="Consolas"/>
@@ -684,8 +861,19 @@
           <w:sz w:val="20"/>
           <w:szCs w:val="20"/>
         </w:rPr>
-        <w:t>-eq</w:t>
-      </w:r>
+        <w:t>-</w:t>
+      </w:r>
+      <w:proofErr w:type="spellStart"/>
+      <w:r>
+        <w:rPr>
+          <w:rFonts w:ascii="Consolas" w:hAnsi="Consolas"/>
+          <w:color w:val="000000"/>
+          <w:sz w:val="20"/>
+          <w:szCs w:val="20"/>
+        </w:rPr>
+        <w:t>eq</w:t>
+      </w:r>
+      <w:proofErr w:type="spellEnd"/>
       <w:r>
         <w:rPr>
           <w:rFonts w:ascii="Consolas" w:hAnsi="Consolas"/>
@@ -749,8 +937,59 @@
           <w:sz w:val="20"/>
           <w:szCs w:val="20"/>
         </w:rPr>
-        <w:t>Get-AppxPackage *mediasdk* | Remove-AppxPackage</w:t>
-      </w:r>
+        <w:t>Get-</w:t>
+      </w:r>
+      <w:proofErr w:type="spellStart"/>
+      <w:r>
+        <w:rPr>
+          <w:rFonts w:ascii="Consolas" w:hAnsi="Consolas"/>
+          <w:color w:val="000000"/>
+          <w:sz w:val="20"/>
+          <w:szCs w:val="20"/>
+        </w:rPr>
+        <w:t>AppxPackage</w:t>
+      </w:r>
+      <w:proofErr w:type="spellEnd"/>
+      <w:r>
+        <w:rPr>
+          <w:rFonts w:ascii="Consolas" w:hAnsi="Consolas"/>
+          <w:color w:val="000000"/>
+          <w:sz w:val="20"/>
+          <w:szCs w:val="20"/>
+        </w:rPr>
+        <w:t xml:space="preserve"> *</w:t>
+      </w:r>
+      <w:proofErr w:type="spellStart"/>
+      <w:r>
+        <w:rPr>
+          <w:rFonts w:ascii="Consolas" w:hAnsi="Consolas"/>
+          <w:color w:val="000000"/>
+          <w:sz w:val="20"/>
+          <w:szCs w:val="20"/>
+        </w:rPr>
+        <w:t>mediasdk</w:t>
+      </w:r>
+      <w:proofErr w:type="spellEnd"/>
+      <w:r>
+        <w:rPr>
+          <w:rFonts w:ascii="Consolas" w:hAnsi="Consolas"/>
+          <w:color w:val="000000"/>
+          <w:sz w:val="20"/>
+          <w:szCs w:val="20"/>
+        </w:rPr>
+        <w:t>* | Remove-</w:t>
+      </w:r>
+      <w:proofErr w:type="spellStart"/>
+      <w:r>
+        <w:rPr>
+          <w:rFonts w:ascii="Consolas" w:hAnsi="Consolas"/>
+          <w:color w:val="000000"/>
+          <w:sz w:val="20"/>
+          <w:szCs w:val="20"/>
+        </w:rPr>
+        <w:t>AppxPackage</w:t>
+      </w:r>
+      <w:proofErr w:type="spellEnd"/>
     </w:p>
     <w:p>
       <w:pPr>
@@ -814,7 +1053,27 @@
           <w:sz w:val="20"/>
           <w:szCs w:val="20"/>
         </w:rPr>
-        <w:t>samples\ExtendedUWPSamples\InteropSamplesWithDispatcher.sln</w:t>
+        <w:t>samples\</w:t>
+      </w:r>
+      <w:proofErr w:type="spellStart"/>
+      <w:r>
+        <w:rPr>
+          <w:rFonts w:ascii="TimesNewRomanPSMT" w:eastAsia="Times New Roman" w:hAnsi="TimesNewRomanPSMT" w:cs="Times New Roman"/>
+          <w:color w:val="000000"/>
+          <w:sz w:val="20"/>
+          <w:szCs w:val="20"/>
+        </w:rPr>
+        <w:t>ExtendedUWPSamples</w:t>
+      </w:r>
+      <w:proofErr w:type="spellEnd"/>
+      <w:r>
+        <w:rPr>
+          <w:rFonts w:ascii="TimesNewRomanPSMT" w:eastAsia="Times New Roman" w:hAnsi="TimesNewRomanPSMT" w:cs="Times New Roman"/>
+          <w:color w:val="000000"/>
+          <w:sz w:val="20"/>
+          <w:szCs w:val="20"/>
+        </w:rPr>
+        <w:t>\InteropSamplesWithDispatcher.sln</w:t>
       </w:r>
     </w:p>
     <w:p>
@@ -834,17 +1093,68 @@
           <w:sz w:val="20"/>
           <w:szCs w:val="20"/>
         </w:rPr>
-        <w:t xml:space="preserve">For “WithExtras” configuration you need to copy built FFMPEG libraries into </w:t>
-      </w:r>
-      <w:r>
-        <w:rPr>
-          <w:rFonts w:ascii="TimesNewRomanPSMT" w:eastAsia="Times New Roman" w:hAnsi="TimesNewRomanPSMT" w:cs="Times New Roman"/>
-          <w:color w:val="000000"/>
-          <w:sz w:val="20"/>
-          <w:szCs w:val="20"/>
-        </w:rPr>
-        <w:t>samples\ExtendedUWPSamples\ffmpeg</w:t>
-      </w:r>
+        <w:t>For “</w:t>
+      </w:r>
+      <w:proofErr w:type="spellStart"/>
+      <w:r>
+        <w:rPr>
+          <w:rFonts w:ascii="TimesNewRomanPSMT" w:eastAsia="Times New Roman" w:hAnsi="TimesNewRomanPSMT" w:cs="Times New Roman"/>
+          <w:color w:val="000000"/>
+          <w:sz w:val="20"/>
+          <w:szCs w:val="20"/>
+        </w:rPr>
+        <w:t>WithExtras</w:t>
+      </w:r>
+      <w:proofErr w:type="spellEnd"/>
+      <w:r>
+        <w:rPr>
+          <w:rFonts w:ascii="TimesNewRomanPSMT" w:eastAsia="Times New Roman" w:hAnsi="TimesNewRomanPSMT" w:cs="Times New Roman"/>
+          <w:color w:val="000000"/>
+          <w:sz w:val="20"/>
+          <w:szCs w:val="20"/>
+        </w:rPr>
+        <w:t xml:space="preserve">” configuration you need to copy built FFMPEG libraries into </w:t>
+      </w:r>
+      <w:r>
+        <w:rPr>
+          <w:rFonts w:ascii="TimesNewRomanPSMT" w:eastAsia="Times New Roman" w:hAnsi="TimesNewRomanPSMT" w:cs="Times New Roman"/>
+          <w:color w:val="000000"/>
+          <w:sz w:val="20"/>
+          <w:szCs w:val="20"/>
+        </w:rPr>
+        <w:t>samples\</w:t>
+      </w:r>
+      <w:proofErr w:type="spellStart"/>
+      <w:r>
+        <w:rPr>
+          <w:rFonts w:ascii="TimesNewRomanPSMT" w:eastAsia="Times New Roman" w:hAnsi="TimesNewRomanPSMT" w:cs="Times New Roman"/>
+          <w:color w:val="000000"/>
+          <w:sz w:val="20"/>
+          <w:szCs w:val="20"/>
+        </w:rPr>
+        <w:t>ExtendedUWPSamples</w:t>
+      </w:r>
+      <w:proofErr w:type="spellEnd"/>
+      <w:r>
+        <w:rPr>
+          <w:rFonts w:ascii="TimesNewRomanPSMT" w:eastAsia="Times New Roman" w:hAnsi="TimesNewRomanPSMT" w:cs="Times New Roman"/>
+          <w:color w:val="000000"/>
+          <w:sz w:val="20"/>
+          <w:szCs w:val="20"/>
+        </w:rPr>
+        <w:t>\</w:t>
+      </w:r>
+      <w:proofErr w:type="spellStart"/>
+      <w:r>
+        <w:rPr>
+          <w:rFonts w:ascii="TimesNewRomanPSMT" w:eastAsia="Times New Roman" w:hAnsi="TimesNewRomanPSMT" w:cs="Times New Roman"/>
+          <w:color w:val="000000"/>
+          <w:sz w:val="20"/>
+          <w:szCs w:val="20"/>
+        </w:rPr>
+        <w:t>ffmpeg</w:t>
+      </w:r>
+      <w:proofErr w:type="spellEnd"/>
       <w:r>
         <w:rPr>
           <w:rFonts w:ascii="TimesNewRomanPSMT" w:eastAsia="Times New Roman" w:hAnsi="TimesNewRomanPSMT" w:cs="Times New Roman"/>
@@ -853,6 +1163,56 @@
           <w:szCs w:val="20"/>
         </w:rPr>
         <w:t xml:space="preserve"> folder.</w:t>
+      </w:r>
+    </w:p>
+    <w:p>
+      <w:pPr>
+        <w:spacing w:after="0" w:line="240" w:lineRule="auto"/>
+        <w:rPr>
+          <w:rFonts w:ascii="TimesNewRomanPSMT" w:eastAsia="Times New Roman" w:hAnsi="TimesNewRomanPSMT" w:cs="Times New Roman"/>
+          <w:color w:val="000000"/>
+          <w:sz w:val="20"/>
+          <w:szCs w:val="20"/>
+        </w:rPr>
+      </w:pPr>
+    </w:p>
+    <w:p>
+      <w:pPr>
+        <w:spacing w:after="0" w:line="240" w:lineRule="auto"/>
+        <w:rPr>
+          <w:rFonts w:ascii="TimesNewRomanPSMT" w:eastAsia="Times New Roman" w:hAnsi="TimesNewRomanPSMT" w:cs="Times New Roman"/>
+          <w:color w:val="000000"/>
+          <w:sz w:val="20"/>
+          <w:szCs w:val="20"/>
+        </w:rPr>
+      </w:pPr>
+      <w:r>
+        <w:rPr>
+          <w:rFonts w:ascii="TimesNewRomanPSMT" w:eastAsia="Times New Roman" w:hAnsi="TimesNewRomanPSMT" w:cs="Times New Roman"/>
+          <w:color w:val="000000"/>
+          <w:sz w:val="20"/>
+          <w:szCs w:val="20"/>
+        </w:rPr>
+        <w:t xml:space="preserve">NOTE: Samples’ manifest files contain </w:t>
+      </w:r>
+      <w:r>
+        <w:rPr>
+          <w:rFonts w:ascii="TimesNewRomanPSMT" w:eastAsia="Times New Roman" w:hAnsi="TimesNewRomanPSMT" w:cs="Times New Roman"/>
+          <w:color w:val="000000"/>
+          <w:sz w:val="20"/>
+          <w:szCs w:val="20"/>
+          <w:u w:val="single"/>
+        </w:rPr>
+        <w:t>optional</w:t>
+      </w:r>
+      <w:r>
+        <w:rPr>
+          <w:rFonts w:ascii="TimesNewRomanPSMT" w:eastAsia="Times New Roman" w:hAnsi="TimesNewRomanPSMT" w:cs="Times New Roman"/>
+          <w:color w:val="000000"/>
+          <w:sz w:val="20"/>
+          <w:szCs w:val="20"/>
+        </w:rPr>
+        <w:t xml:space="preserve"> dependency to MSDK DFP package. Using optional dependency is required to pass WACK tests.</w:t>
       </w:r>
     </w:p>
     <w:p>
@@ -914,7 +1274,27 @@
           <w:sz w:val="20"/>
           <w:szCs w:val="20"/>
         </w:rPr>
-        <w:t xml:space="preserve"> or build Store Package using Visual Studio and install them using generated PowerShell script. Both methods use sideloading, so you have to enable Developer Mode in Windows settings to run samples.</w:t>
+        <w:t xml:space="preserve"> or build Store Package using Visual Studio and install them using generated PowerShell script. Both methods use </w:t>
+      </w:r>
+      <w:proofErr w:type="spellStart"/>
+      <w:r>
+        <w:rPr>
+          <w:rFonts w:ascii="CourierNewPSMT" w:eastAsia="Times New Roman" w:hAnsi="CourierNewPSMT" w:cs="Times New Roman"/>
+          <w:color w:val="000000"/>
+          <w:sz w:val="20"/>
+          <w:szCs w:val="20"/>
+        </w:rPr>
+        <w:t>sideloading</w:t>
+      </w:r>
+      <w:proofErr w:type="spellEnd"/>
+      <w:r>
+        <w:rPr>
+          <w:rFonts w:ascii="CourierNewPSMT" w:eastAsia="Times New Roman" w:hAnsi="CourierNewPSMT" w:cs="Times New Roman"/>
+          <w:color w:val="000000"/>
+          <w:sz w:val="20"/>
+          <w:szCs w:val="20"/>
+        </w:rPr>
+        <w:t>, so you have to enable Developer Mode in Windows settings to run samples.</w:t>
       </w:r>
     </w:p>
     <w:p>
@@ -945,7 +1325,27 @@
           <w:sz w:val="20"/>
           <w:szCs w:val="20"/>
         </w:rPr>
-        <w:t xml:space="preserve">After launching PlayerSample use popup menu to open elementary stream file (codec type is determined by file extension) and </w:t>
+        <w:t xml:space="preserve">After launching </w:t>
+      </w:r>
+      <w:proofErr w:type="spellStart"/>
+      <w:r>
+        <w:rPr>
+          <w:rFonts w:ascii="CourierNewPSMT" w:eastAsia="Times New Roman" w:hAnsi="CourierNewPSMT" w:cs="Times New Roman"/>
+          <w:color w:val="000000"/>
+          <w:sz w:val="20"/>
+          <w:szCs w:val="20"/>
+        </w:rPr>
+        <w:t>PlayerSample</w:t>
+      </w:r>
+      <w:proofErr w:type="spellEnd"/>
+      <w:r>
+        <w:rPr>
+          <w:rFonts w:ascii="CourierNewPSMT" w:eastAsia="Times New Roman" w:hAnsi="CourierNewPSMT" w:cs="Times New Roman"/>
+          <w:color w:val="000000"/>
+          <w:sz w:val="20"/>
+          <w:szCs w:val="20"/>
+        </w:rPr>
+        <w:t xml:space="preserve"> use popup menu to open elementary stream file (codec type is determined by file extension) and </w:t>
       </w:r>
       <w:r>
         <w:rPr>
@@ -1058,8 +1458,19 @@
           <w:sz w:val="20"/>
           <w:szCs w:val="20"/>
         </w:rPr>
-        <w:t>After launching EncoderSample</w:t>
-      </w:r>
+        <w:t xml:space="preserve">After launching </w:t>
+      </w:r>
+      <w:proofErr w:type="spellStart"/>
+      <w:r>
+        <w:rPr>
+          <w:rFonts w:ascii="CourierNewPSMT" w:eastAsia="Times New Roman" w:hAnsi="CourierNewPSMT" w:cs="Times New Roman"/>
+          <w:color w:val="000000"/>
+          <w:sz w:val="20"/>
+          <w:szCs w:val="20"/>
+        </w:rPr>
+        <w:t>EncoderSample</w:t>
+      </w:r>
+      <w:proofErr w:type="spellEnd"/>
       <w:r>
         <w:rPr>
           <w:rFonts w:ascii="CourierNewPSMT" w:eastAsia="Times New Roman" w:hAnsi="CourierNewPSMT" w:cs="Times New Roman"/>
@@ -1259,14 +1670,25 @@
         </w:rPr>
         <w:br/>
       </w:r>
-      <w:r>
-        <w:rPr>
-          <w:rFonts w:ascii="TimesNewRomanPSMT" w:eastAsia="Times New Roman" w:hAnsi="TimesNewRomanPSMT" w:cs="Times New Roman"/>
-          <w:color w:val="000000"/>
-          <w:sz w:val="20"/>
-          <w:szCs w:val="20"/>
-        </w:rPr>
-        <w:t>INFORMATION IN THIS DOCUMENT IS PROVIDED IN CONNECTION WITH INTEL PRODUCTS.</w:t>
+      <w:proofErr w:type="spellStart"/>
+      <w:r>
+        <w:rPr>
+          <w:rFonts w:ascii="TimesNewRomanPSMT" w:eastAsia="Times New Roman" w:hAnsi="TimesNewRomanPSMT" w:cs="Times New Roman"/>
+          <w:color w:val="000000"/>
+          <w:sz w:val="20"/>
+          <w:szCs w:val="20"/>
+        </w:rPr>
+        <w:t>INFORMATION</w:t>
+      </w:r>
+      <w:proofErr w:type="spellEnd"/>
+      <w:r>
+        <w:rPr>
+          <w:rFonts w:ascii="TimesNewRomanPSMT" w:eastAsia="Times New Roman" w:hAnsi="TimesNewRomanPSMT" w:cs="Times New Roman"/>
+          <w:color w:val="000000"/>
+          <w:sz w:val="20"/>
+          <w:szCs w:val="20"/>
+        </w:rPr>
+        <w:t xml:space="preserve"> IN THIS DOCUMENT IS PROVIDED IN CONNECTION WITH INTEL PRODUCTS.</w:t>
       </w:r>
       <w:r>
         <w:rPr>
@@ -1673,17 +2095,57 @@
           <w:szCs w:val="20"/>
         </w:rPr>
         <w:br/>
-        <w:t>* Other names and brands may be claimed as the property of others.</w:t>
-      </w:r>
-      <w:r>
-        <w:rPr>
-          <w:rFonts w:ascii="TimesNewRomanPSMT" w:eastAsia="Times New Roman" w:hAnsi="TimesNewRomanPSMT" w:cs="Times New Roman"/>
-          <w:color w:val="000000"/>
-          <w:sz w:val="20"/>
-          <w:szCs w:val="20"/>
-        </w:rPr>
-        <w:br/>
-        <w:t>OpenCL and the OpenCL logo are trademarks of Apple Inc. used by permission by Khronos.</w:t>
+        <w:t xml:space="preserve">* </w:t>
+      </w:r>
+      <w:proofErr w:type="gramStart"/>
+      <w:r>
+        <w:rPr>
+          <w:rFonts w:ascii="TimesNewRomanPSMT" w:eastAsia="Times New Roman" w:hAnsi="TimesNewRomanPSMT" w:cs="Times New Roman"/>
+          <w:color w:val="000000"/>
+          <w:sz w:val="20"/>
+          <w:szCs w:val="20"/>
+        </w:rPr>
+        <w:t>Other</w:t>
+      </w:r>
+      <w:proofErr w:type="gramEnd"/>
+      <w:r>
+        <w:rPr>
+          <w:rFonts w:ascii="TimesNewRomanPSMT" w:eastAsia="Times New Roman" w:hAnsi="TimesNewRomanPSMT" w:cs="Times New Roman"/>
+          <w:color w:val="000000"/>
+          <w:sz w:val="20"/>
+          <w:szCs w:val="20"/>
+        </w:rPr>
+        <w:t xml:space="preserve"> names and brands may be claimed as the property of others.</w:t>
+      </w:r>
+      <w:r>
+        <w:rPr>
+          <w:rFonts w:ascii="TimesNewRomanPSMT" w:eastAsia="Times New Roman" w:hAnsi="TimesNewRomanPSMT" w:cs="Times New Roman"/>
+          <w:color w:val="000000"/>
+          <w:sz w:val="20"/>
+          <w:szCs w:val="20"/>
+        </w:rPr>
+        <w:br/>
+        <w:t xml:space="preserve">OpenCL and the OpenCL logo are trademarks of Apple Inc. used by permission by </w:t>
+      </w:r>
+      <w:proofErr w:type="spellStart"/>
+      <w:r>
+        <w:rPr>
+          <w:rFonts w:ascii="TimesNewRomanPSMT" w:eastAsia="Times New Roman" w:hAnsi="TimesNewRomanPSMT" w:cs="Times New Roman"/>
+          <w:color w:val="000000"/>
+          <w:sz w:val="20"/>
+          <w:szCs w:val="20"/>
+        </w:rPr>
+        <w:t>Khronos</w:t>
+      </w:r>
+      <w:proofErr w:type="spellEnd"/>
+      <w:r>
+        <w:rPr>
+          <w:rFonts w:ascii="TimesNewRomanPSMT" w:eastAsia="Times New Roman" w:hAnsi="TimesNewRomanPSMT" w:cs="Times New Roman"/>
+          <w:color w:val="000000"/>
+          <w:sz w:val="20"/>
+          <w:szCs w:val="20"/>
+        </w:rPr>
+        <w:t>.</w:t>
       </w:r>
       <w:r>
         <w:rPr>
@@ -2992,6 +3454,7 @@
   <w:style w:type="character" w:default="1" w:styleId="DefaultParagraphFont">
     <w:name w:val="Default Paragraph Font"/>
     <w:uiPriority w:val="1"/>
+    <w:semiHidden/>
     <w:unhideWhenUsed/>
   </w:style>
   <w:style w:type="table" w:default="1" w:styleId="TableNormal">

</xml_diff>

<commit_message>
[samples] UWP Samples doc change
Issue: N/A
Test: manual

Change-Id: I64b084747b67464bb861739f6c18fd0766272847
</commit_message>
<xml_diff>
--- a/samples/ExtendedUWPSamples/DocsScripts/ExtendedUWPSamples.docx
+++ b/samples/ExtendedUWPSamples/DocsScripts/ExtendedUWPSamples.docx
@@ -152,7 +152,6 @@
           <w:szCs w:val="20"/>
         </w:rPr>
       </w:pPr>
-      <w:proofErr w:type="spellStart"/>
       <w:r>
         <w:rPr>
           <w:rFonts w:ascii="TimesNewRomanPSMT" w:eastAsia="Times New Roman" w:hAnsi="TimesNewRomanPSMT" w:cs="Times New Roman"/>
@@ -162,7 +161,6 @@
         </w:rPr>
         <w:t>MSDKInterop</w:t>
       </w:r>
-      <w:proofErr w:type="spellEnd"/>
       <w:r>
         <w:rPr>
           <w:rFonts w:ascii="TimesNewRomanPSMT" w:eastAsia="Times New Roman" w:hAnsi="TimesNewRomanPSMT" w:cs="Times New Roman"/>
@@ -188,7 +186,6 @@
           <w:szCs w:val="20"/>
         </w:rPr>
       </w:pPr>
-      <w:proofErr w:type="spellStart"/>
       <w:r>
         <w:rPr>
           <w:rFonts w:ascii="TimesNewRomanPSMT" w:eastAsia="Times New Roman" w:hAnsi="TimesNewRomanPSMT" w:cs="Times New Roman"/>
@@ -198,7 +195,6 @@
         </w:rPr>
         <w:t>EncoderSample</w:t>
       </w:r>
-      <w:proofErr w:type="spellEnd"/>
       <w:r>
         <w:rPr>
           <w:rFonts w:ascii="TimesNewRomanPSMT" w:eastAsia="Times New Roman" w:hAnsi="TimesNewRomanPSMT" w:cs="Times New Roman"/>
@@ -224,7 +220,6 @@
           <w:szCs w:val="20"/>
         </w:rPr>
       </w:pPr>
-      <w:proofErr w:type="spellStart"/>
       <w:r>
         <w:rPr>
           <w:rFonts w:ascii="TimesNewRomanPSMT" w:eastAsia="Times New Roman" w:hAnsi="TimesNewRomanPSMT" w:cs="Times New Roman"/>
@@ -234,37 +229,15 @@
         </w:rPr>
         <w:t>PlayerSample</w:t>
       </w:r>
-      <w:proofErr w:type="spellEnd"/>
-      <w:r>
-        <w:rPr>
-          <w:rFonts w:ascii="TimesNewRomanPSMT" w:eastAsia="Times New Roman" w:hAnsi="TimesNewRomanPSMT" w:cs="Times New Roman"/>
-          <w:color w:val="000000"/>
-          <w:sz w:val="20"/>
-          <w:szCs w:val="20"/>
-        </w:rPr>
-        <w:t xml:space="preserve"> – sample showing how to use MSDK for decoding compressed streams and render decoded frames using </w:t>
-      </w:r>
-      <w:proofErr w:type="spellStart"/>
-      <w:r>
-        <w:rPr>
-          <w:rFonts w:ascii="TimesNewRomanPSMT" w:eastAsia="Times New Roman" w:hAnsi="TimesNewRomanPSMT" w:cs="Times New Roman"/>
-          <w:color w:val="000000"/>
-          <w:sz w:val="20"/>
-          <w:szCs w:val="20"/>
-        </w:rPr>
-        <w:t>MediaElement</w:t>
-      </w:r>
-      <w:proofErr w:type="spellEnd"/>
-      <w:r>
-        <w:rPr>
-          <w:rFonts w:ascii="TimesNewRomanPSMT" w:eastAsia="Times New Roman" w:hAnsi="TimesNewRomanPSMT" w:cs="Times New Roman"/>
-          <w:color w:val="000000"/>
-          <w:sz w:val="20"/>
-          <w:szCs w:val="20"/>
-        </w:rPr>
-        <w:t xml:space="preserve"> and </w:t>
-      </w:r>
-      <w:proofErr w:type="spellStart"/>
+      <w:r>
+        <w:rPr>
+          <w:rFonts w:ascii="TimesNewRomanPSMT" w:eastAsia="Times New Roman" w:hAnsi="TimesNewRomanPSMT" w:cs="Times New Roman"/>
+          <w:color w:val="000000"/>
+          <w:sz w:val="20"/>
+          <w:szCs w:val="20"/>
+        </w:rPr>
+        <w:t xml:space="preserve"> – sample showing how to use MSDK for decoding compressed streams and render decoded frames using MediaElement and </w:t>
+      </w:r>
       <w:r>
         <w:rPr>
           <w:rFonts w:ascii="TimesNewRomanPSMT" w:eastAsia="Times New Roman" w:hAnsi="TimesNewRomanPSMT" w:cs="Times New Roman"/>
@@ -274,7 +247,6 @@
         </w:rPr>
         <w:t>MediaStreamSource</w:t>
       </w:r>
-      <w:proofErr w:type="spellEnd"/>
       <w:r>
         <w:rPr>
           <w:rFonts w:ascii="TimesNewRomanPSMT" w:eastAsia="Times New Roman" w:hAnsi="TimesNewRomanPSMT" w:cs="Times New Roman"/>
@@ -481,18 +453,7 @@
           <w:sz w:val="20"/>
           <w:szCs w:val="20"/>
         </w:rPr>
-        <w:t>installed MSD</w:t>
-      </w:r>
-      <w:bookmarkStart w:id="0" w:name="_GoBack"/>
-      <w:bookmarkEnd w:id="0"/>
-      <w:r>
-        <w:rPr>
-          <w:rFonts w:ascii="TimesNewRomanPSMT" w:eastAsia="Times New Roman" w:hAnsi="TimesNewRomanPSMT" w:cs="Times New Roman"/>
-          <w:color w:val="000000"/>
-          <w:sz w:val="20"/>
-          <w:szCs w:val="20"/>
-        </w:rPr>
-        <w:t xml:space="preserve">K DFP Package </w:t>
+        <w:t xml:space="preserve">installed MSDK DFP Package </w:t>
       </w:r>
     </w:p>
     <w:p>
@@ -585,27 +546,7 @@
           <w:sz w:val="20"/>
           <w:szCs w:val="20"/>
         </w:rPr>
-        <w:t xml:space="preserve">Optional: FFMPEG package (for MP4 </w:t>
-      </w:r>
-      <w:proofErr w:type="spellStart"/>
-      <w:r>
-        <w:rPr>
-          <w:rFonts w:ascii="TimesNewRomanPSMT" w:eastAsia="Times New Roman" w:hAnsi="TimesNewRomanPSMT" w:cs="Times New Roman"/>
-          <w:color w:val="000000"/>
-          <w:sz w:val="20"/>
-          <w:szCs w:val="20"/>
-        </w:rPr>
-        <w:t>muxing</w:t>
-      </w:r>
-      <w:proofErr w:type="spellEnd"/>
-      <w:r>
-        <w:rPr>
-          <w:rFonts w:ascii="TimesNewRomanPSMT" w:eastAsia="Times New Roman" w:hAnsi="TimesNewRomanPSMT" w:cs="Times New Roman"/>
-          <w:color w:val="000000"/>
-          <w:sz w:val="20"/>
-          <w:szCs w:val="20"/>
-        </w:rPr>
-        <w:t xml:space="preserve"> support).</w:t>
+        <w:t>Optional: FFMPEG package (for MP4 muxing support).</w:t>
       </w:r>
     </w:p>
     <w:p>
@@ -636,27 +577,7 @@
           <w:sz w:val="20"/>
           <w:szCs w:val="20"/>
         </w:rPr>
-        <w:t xml:space="preserve">Note: if you have previously installed version of MSDK DFP, before installing newer one you have to uninstall previous version and all dependent apps. You may do it using these </w:t>
-      </w:r>
-      <w:proofErr w:type="spellStart"/>
-      <w:r>
-        <w:rPr>
-          <w:rFonts w:ascii="TimesNewRomanPSMT" w:eastAsia="Times New Roman" w:hAnsi="TimesNewRomanPSMT" w:cs="Times New Roman"/>
-          <w:color w:val="000000"/>
-          <w:sz w:val="20"/>
-          <w:szCs w:val="20"/>
-        </w:rPr>
-        <w:t>powershell</w:t>
-      </w:r>
-      <w:proofErr w:type="spellEnd"/>
-      <w:r>
-        <w:rPr>
-          <w:rFonts w:ascii="TimesNewRomanPSMT" w:eastAsia="Times New Roman" w:hAnsi="TimesNewRomanPSMT" w:cs="Times New Roman"/>
-          <w:color w:val="000000"/>
-          <w:sz w:val="20"/>
-          <w:szCs w:val="20"/>
-        </w:rPr>
-        <w:t xml:space="preserve"> commands:</w:t>
+        <w:t>Note: if you have previously installed version of MSDK DFP, before installing newer one you have to uninstall previous version and all dependent apps. You may do it using these powershell commands:</w:t>
       </w:r>
     </w:p>
     <w:p>
@@ -703,19 +624,8 @@
           <w:sz w:val="20"/>
           <w:szCs w:val="20"/>
         </w:rPr>
-        <w:t>Get-</w:t>
-      </w:r>
-      <w:proofErr w:type="spellStart"/>
-      <w:r>
-        <w:rPr>
-          <w:rFonts w:ascii="Consolas" w:hAnsi="Consolas"/>
-          <w:color w:val="000000"/>
-          <w:sz w:val="20"/>
-          <w:szCs w:val="20"/>
-        </w:rPr>
-        <w:t>AppxPackage</w:t>
-      </w:r>
-      <w:proofErr w:type="spellEnd"/>
+        <w:t>Get-AppxPackage</w:t>
+      </w:r>
       <w:r>
         <w:rPr>
           <w:rFonts w:ascii="Consolas" w:hAnsi="Consolas"/>
@@ -733,27 +643,7 @@
           <w:sz w:val="20"/>
           <w:szCs w:val="20"/>
         </w:rPr>
-        <w:t>| %</w:t>
-      </w:r>
-      <w:proofErr w:type="gramStart"/>
-      <w:r>
-        <w:rPr>
-          <w:rFonts w:ascii="Consolas" w:hAnsi="Consolas"/>
-          <w:color w:val="000000"/>
-          <w:sz w:val="20"/>
-          <w:szCs w:val="20"/>
-        </w:rPr>
-        <w:t>{$</w:t>
-      </w:r>
-      <w:proofErr w:type="gramEnd"/>
-      <w:r>
-        <w:rPr>
-          <w:rFonts w:ascii="Consolas" w:hAnsi="Consolas"/>
-          <w:color w:val="000000"/>
-          <w:sz w:val="20"/>
-          <w:szCs w:val="20"/>
-        </w:rPr>
-        <w:t>package=$_; $manifest=$(Get-AppxPackageManifest</w:t>
+        <w:t>| %{$package=$_; $manifest=$(Get-AppxPackageManifest</w:t>
       </w:r>
       <w:r>
         <w:rPr>
@@ -791,59 +681,8 @@
           <w:sz w:val="20"/>
           <w:szCs w:val="20"/>
         </w:rPr>
-        <w:t>"*</w:t>
-      </w:r>
-      <w:proofErr w:type="spellStart"/>
-      <w:r>
-        <w:rPr>
-          <w:rFonts w:ascii="Consolas" w:hAnsi="Consolas"/>
-          <w:color w:val="000000"/>
-          <w:sz w:val="20"/>
-          <w:szCs w:val="20"/>
-        </w:rPr>
-        <w:t>AppUp.IntelMediaSDKDFP</w:t>
-      </w:r>
-      <w:proofErr w:type="spellEnd"/>
-      <w:r>
-        <w:rPr>
-          <w:rFonts w:ascii="Consolas" w:hAnsi="Consolas"/>
-          <w:color w:val="000000"/>
-          <w:sz w:val="20"/>
-          <w:szCs w:val="20"/>
-        </w:rPr>
-        <w:t>*") {$</w:t>
-      </w:r>
-      <w:proofErr w:type="spellStart"/>
-      <w:r>
-        <w:rPr>
-          <w:rFonts w:ascii="Consolas" w:hAnsi="Consolas"/>
-          <w:color w:val="000000"/>
-          <w:sz w:val="20"/>
-          <w:szCs w:val="20"/>
-        </w:rPr>
-        <w:t>isDep</w:t>
-      </w:r>
-      <w:proofErr w:type="spellEnd"/>
-      <w:r>
-        <w:rPr>
-          <w:rFonts w:ascii="Consolas" w:hAnsi="Consolas"/>
-          <w:color w:val="000000"/>
-          <w:sz w:val="20"/>
-          <w:szCs w:val="20"/>
-        </w:rPr>
-        <w:t>=$True;}}; if($</w:t>
-      </w:r>
-      <w:proofErr w:type="spellStart"/>
-      <w:r>
-        <w:rPr>
-          <w:rFonts w:ascii="Consolas" w:hAnsi="Consolas"/>
-          <w:color w:val="000000"/>
-          <w:sz w:val="20"/>
-          <w:szCs w:val="20"/>
-        </w:rPr>
-        <w:t>isDep</w:t>
-      </w:r>
-      <w:proofErr w:type="spellEnd"/>
+        <w:t>"*AppUp.IntelMediaSDKDFP*") {$isDep=$True;}}; if($isDep</w:t>
+      </w:r>
       <w:r>
         <w:rPr>
           <w:rFonts w:ascii="Consolas" w:hAnsi="Consolas"/>
@@ -861,19 +700,8 @@
           <w:sz w:val="20"/>
           <w:szCs w:val="20"/>
         </w:rPr>
-        <w:t>-</w:t>
-      </w:r>
-      <w:proofErr w:type="spellStart"/>
-      <w:r>
-        <w:rPr>
-          <w:rFonts w:ascii="Consolas" w:hAnsi="Consolas"/>
-          <w:color w:val="000000"/>
-          <w:sz w:val="20"/>
-          <w:szCs w:val="20"/>
-        </w:rPr>
-        <w:t>eq</w:t>
-      </w:r>
-      <w:proofErr w:type="spellEnd"/>
+        <w:t>-eq</w:t>
+      </w:r>
       <w:r>
         <w:rPr>
           <w:rFonts w:ascii="Consolas" w:hAnsi="Consolas"/>
@@ -937,59 +765,8 @@
           <w:sz w:val="20"/>
           <w:szCs w:val="20"/>
         </w:rPr>
-        <w:t>Get-</w:t>
-      </w:r>
-      <w:proofErr w:type="spellStart"/>
-      <w:r>
-        <w:rPr>
-          <w:rFonts w:ascii="Consolas" w:hAnsi="Consolas"/>
-          <w:color w:val="000000"/>
-          <w:sz w:val="20"/>
-          <w:szCs w:val="20"/>
-        </w:rPr>
-        <w:t>AppxPackage</w:t>
-      </w:r>
-      <w:proofErr w:type="spellEnd"/>
-      <w:r>
-        <w:rPr>
-          <w:rFonts w:ascii="Consolas" w:hAnsi="Consolas"/>
-          <w:color w:val="000000"/>
-          <w:sz w:val="20"/>
-          <w:szCs w:val="20"/>
-        </w:rPr>
-        <w:t xml:space="preserve"> *</w:t>
-      </w:r>
-      <w:proofErr w:type="spellStart"/>
-      <w:r>
-        <w:rPr>
-          <w:rFonts w:ascii="Consolas" w:hAnsi="Consolas"/>
-          <w:color w:val="000000"/>
-          <w:sz w:val="20"/>
-          <w:szCs w:val="20"/>
-        </w:rPr>
-        <w:t>mediasdk</w:t>
-      </w:r>
-      <w:proofErr w:type="spellEnd"/>
-      <w:r>
-        <w:rPr>
-          <w:rFonts w:ascii="Consolas" w:hAnsi="Consolas"/>
-          <w:color w:val="000000"/>
-          <w:sz w:val="20"/>
-          <w:szCs w:val="20"/>
-        </w:rPr>
-        <w:t>* | Remove-</w:t>
-      </w:r>
-      <w:proofErr w:type="spellStart"/>
-      <w:r>
-        <w:rPr>
-          <w:rFonts w:ascii="Consolas" w:hAnsi="Consolas"/>
-          <w:color w:val="000000"/>
-          <w:sz w:val="20"/>
-          <w:szCs w:val="20"/>
-        </w:rPr>
-        <w:t>AppxPackage</w:t>
-      </w:r>
-      <w:proofErr w:type="spellEnd"/>
+        <w:t>Get-AppxPackage *mediasdk* | Remove-AppxPackage</w:t>
+      </w:r>
     </w:p>
     <w:p>
       <w:pPr>
@@ -1053,27 +830,7 @@
           <w:sz w:val="20"/>
           <w:szCs w:val="20"/>
         </w:rPr>
-        <w:t>samples\</w:t>
-      </w:r>
-      <w:proofErr w:type="spellStart"/>
-      <w:r>
-        <w:rPr>
-          <w:rFonts w:ascii="TimesNewRomanPSMT" w:eastAsia="Times New Roman" w:hAnsi="TimesNewRomanPSMT" w:cs="Times New Roman"/>
-          <w:color w:val="000000"/>
-          <w:sz w:val="20"/>
-          <w:szCs w:val="20"/>
-        </w:rPr>
-        <w:t>ExtendedUWPSamples</w:t>
-      </w:r>
-      <w:proofErr w:type="spellEnd"/>
-      <w:r>
-        <w:rPr>
-          <w:rFonts w:ascii="TimesNewRomanPSMT" w:eastAsia="Times New Roman" w:hAnsi="TimesNewRomanPSMT" w:cs="Times New Roman"/>
-          <w:color w:val="000000"/>
-          <w:sz w:val="20"/>
-          <w:szCs w:val="20"/>
-        </w:rPr>
-        <w:t>\InteropSamplesWithDispatcher.sln</w:t>
+        <w:t>samples\ExtendedUWPSamples\InteropSamplesWithDispatcher.sln</w:t>
       </w:r>
     </w:p>
     <w:p>
@@ -1093,68 +850,17 @@
           <w:sz w:val="20"/>
           <w:szCs w:val="20"/>
         </w:rPr>
-        <w:t>For “</w:t>
-      </w:r>
-      <w:proofErr w:type="spellStart"/>
-      <w:r>
-        <w:rPr>
-          <w:rFonts w:ascii="TimesNewRomanPSMT" w:eastAsia="Times New Roman" w:hAnsi="TimesNewRomanPSMT" w:cs="Times New Roman"/>
-          <w:color w:val="000000"/>
-          <w:sz w:val="20"/>
-          <w:szCs w:val="20"/>
-        </w:rPr>
-        <w:t>WithExtras</w:t>
-      </w:r>
-      <w:proofErr w:type="spellEnd"/>
-      <w:r>
-        <w:rPr>
-          <w:rFonts w:ascii="TimesNewRomanPSMT" w:eastAsia="Times New Roman" w:hAnsi="TimesNewRomanPSMT" w:cs="Times New Roman"/>
-          <w:color w:val="000000"/>
-          <w:sz w:val="20"/>
-          <w:szCs w:val="20"/>
-        </w:rPr>
-        <w:t xml:space="preserve">” configuration you need to copy built FFMPEG libraries into </w:t>
-      </w:r>
-      <w:r>
-        <w:rPr>
-          <w:rFonts w:ascii="TimesNewRomanPSMT" w:eastAsia="Times New Roman" w:hAnsi="TimesNewRomanPSMT" w:cs="Times New Roman"/>
-          <w:color w:val="000000"/>
-          <w:sz w:val="20"/>
-          <w:szCs w:val="20"/>
-        </w:rPr>
-        <w:t>samples\</w:t>
-      </w:r>
-      <w:proofErr w:type="spellStart"/>
-      <w:r>
-        <w:rPr>
-          <w:rFonts w:ascii="TimesNewRomanPSMT" w:eastAsia="Times New Roman" w:hAnsi="TimesNewRomanPSMT" w:cs="Times New Roman"/>
-          <w:color w:val="000000"/>
-          <w:sz w:val="20"/>
-          <w:szCs w:val="20"/>
-        </w:rPr>
-        <w:t>ExtendedUWPSamples</w:t>
-      </w:r>
-      <w:proofErr w:type="spellEnd"/>
-      <w:r>
-        <w:rPr>
-          <w:rFonts w:ascii="TimesNewRomanPSMT" w:eastAsia="Times New Roman" w:hAnsi="TimesNewRomanPSMT" w:cs="Times New Roman"/>
-          <w:color w:val="000000"/>
-          <w:sz w:val="20"/>
-          <w:szCs w:val="20"/>
-        </w:rPr>
-        <w:t>\</w:t>
-      </w:r>
-      <w:proofErr w:type="spellStart"/>
-      <w:r>
-        <w:rPr>
-          <w:rFonts w:ascii="TimesNewRomanPSMT" w:eastAsia="Times New Roman" w:hAnsi="TimesNewRomanPSMT" w:cs="Times New Roman"/>
-          <w:color w:val="000000"/>
-          <w:sz w:val="20"/>
-          <w:szCs w:val="20"/>
-        </w:rPr>
-        <w:t>ffmpeg</w:t>
-      </w:r>
-      <w:proofErr w:type="spellEnd"/>
+        <w:t xml:space="preserve">For “WithExtras” configuration you need to copy built FFMPEG libraries into </w:t>
+      </w:r>
+      <w:r>
+        <w:rPr>
+          <w:rFonts w:ascii="TimesNewRomanPSMT" w:eastAsia="Times New Roman" w:hAnsi="TimesNewRomanPSMT" w:cs="Times New Roman"/>
+          <w:color w:val="000000"/>
+          <w:sz w:val="20"/>
+          <w:szCs w:val="20"/>
+        </w:rPr>
+        <w:t>samples\ExtendedUWPSamples\ffmpeg</w:t>
+      </w:r>
       <w:r>
         <w:rPr>
           <w:rFonts w:ascii="TimesNewRomanPSMT" w:eastAsia="Times New Roman" w:hAnsi="TimesNewRomanPSMT" w:cs="Times New Roman"/>
@@ -1274,78 +980,38 @@
           <w:sz w:val="20"/>
           <w:szCs w:val="20"/>
         </w:rPr>
-        <w:t xml:space="preserve"> or build Store Package using Visual Studio and install them using generated PowerShell script. Both methods use </w:t>
-      </w:r>
-      <w:proofErr w:type="spellStart"/>
-      <w:r>
+        <w:t xml:space="preserve"> or build Store Package using Visual Studio and install them using generated PowerShell script. Both methods use sideloading, so you have to enable Developer Mode in Windows settings to run samples.</w:t>
+      </w:r>
+    </w:p>
+    <w:p>
+      <w:pPr>
+        <w:spacing w:after="0" w:line="240" w:lineRule="auto"/>
         <w:rPr>
           <w:rFonts w:ascii="CourierNewPSMT" w:eastAsia="Times New Roman" w:hAnsi="CourierNewPSMT" w:cs="Times New Roman"/>
           <w:color w:val="000000"/>
           <w:sz w:val="20"/>
           <w:szCs w:val="20"/>
         </w:rPr>
-        <w:t>sideloading</w:t>
-      </w:r>
-      <w:proofErr w:type="spellEnd"/>
-      <w:r>
+      </w:pPr>
+    </w:p>
+    <w:p>
+      <w:pPr>
+        <w:spacing w:after="0" w:line="240" w:lineRule="auto"/>
         <w:rPr>
           <w:rFonts w:ascii="CourierNewPSMT" w:eastAsia="Times New Roman" w:hAnsi="CourierNewPSMT" w:cs="Times New Roman"/>
           <w:color w:val="000000"/>
           <w:sz w:val="20"/>
           <w:szCs w:val="20"/>
         </w:rPr>
-        <w:t>, so you have to enable Developer Mode in Windows settings to run samples.</w:t>
-      </w:r>
-    </w:p>
-    <w:p>
-      <w:pPr>
-        <w:spacing w:after="0" w:line="240" w:lineRule="auto"/>
+      </w:pPr>
+      <w:r>
         <w:rPr>
           <w:rFonts w:ascii="CourierNewPSMT" w:eastAsia="Times New Roman" w:hAnsi="CourierNewPSMT" w:cs="Times New Roman"/>
           <w:color w:val="000000"/>
           <w:sz w:val="20"/>
           <w:szCs w:val="20"/>
         </w:rPr>
-      </w:pPr>
-    </w:p>
-    <w:p>
-      <w:pPr>
-        <w:spacing w:after="0" w:line="240" w:lineRule="auto"/>
-        <w:rPr>
-          <w:rFonts w:ascii="CourierNewPSMT" w:eastAsia="Times New Roman" w:hAnsi="CourierNewPSMT" w:cs="Times New Roman"/>
-          <w:color w:val="000000"/>
-          <w:sz w:val="20"/>
-          <w:szCs w:val="20"/>
-        </w:rPr>
-      </w:pPr>
-      <w:r>
-        <w:rPr>
-          <w:rFonts w:ascii="CourierNewPSMT" w:eastAsia="Times New Roman" w:hAnsi="CourierNewPSMT" w:cs="Times New Roman"/>
-          <w:color w:val="000000"/>
-          <w:sz w:val="20"/>
-          <w:szCs w:val="20"/>
-        </w:rPr>
-        <w:t xml:space="preserve">After launching </w:t>
-      </w:r>
-      <w:proofErr w:type="spellStart"/>
-      <w:r>
-        <w:rPr>
-          <w:rFonts w:ascii="CourierNewPSMT" w:eastAsia="Times New Roman" w:hAnsi="CourierNewPSMT" w:cs="Times New Roman"/>
-          <w:color w:val="000000"/>
-          <w:sz w:val="20"/>
-          <w:szCs w:val="20"/>
-        </w:rPr>
-        <w:t>PlayerSample</w:t>
-      </w:r>
-      <w:proofErr w:type="spellEnd"/>
-      <w:r>
-        <w:rPr>
-          <w:rFonts w:ascii="CourierNewPSMT" w:eastAsia="Times New Roman" w:hAnsi="CourierNewPSMT" w:cs="Times New Roman"/>
-          <w:color w:val="000000"/>
-          <w:sz w:val="20"/>
-          <w:szCs w:val="20"/>
-        </w:rPr>
-        <w:t xml:space="preserve"> use popup menu to open elementary stream file (codec type is determined by file extension) and </w:t>
+        <w:t xml:space="preserve">After launching PlayerSample use popup menu to open elementary stream file (codec type is determined by file extension) and </w:t>
       </w:r>
       <w:r>
         <w:rPr>
@@ -1458,19 +1124,8 @@
           <w:sz w:val="20"/>
           <w:szCs w:val="20"/>
         </w:rPr>
-        <w:t xml:space="preserve">After launching </w:t>
-      </w:r>
-      <w:proofErr w:type="spellStart"/>
-      <w:r>
-        <w:rPr>
-          <w:rFonts w:ascii="CourierNewPSMT" w:eastAsia="Times New Roman" w:hAnsi="CourierNewPSMT" w:cs="Times New Roman"/>
-          <w:color w:val="000000"/>
-          <w:sz w:val="20"/>
-          <w:szCs w:val="20"/>
-        </w:rPr>
-        <w:t>EncoderSample</w:t>
-      </w:r>
-      <w:proofErr w:type="spellEnd"/>
+        <w:t>After launching EncoderSample</w:t>
+      </w:r>
       <w:r>
         <w:rPr>
           <w:rFonts w:ascii="CourierNewPSMT" w:eastAsia="Times New Roman" w:hAnsi="CourierNewPSMT" w:cs="Times New Roman"/>
@@ -1635,6 +1290,35 @@
           <w:sz w:val="20"/>
           <w:szCs w:val="20"/>
         </w:rPr>
+        <w:t xml:space="preserve"> </w:t>
+      </w:r>
+      <w:r>
+        <w:rPr>
+          <w:rFonts w:ascii="TimesNewRomanPSMT" w:eastAsia="Times New Roman" w:hAnsi="TimesNewRomanPSMT" w:cs="Times New Roman"/>
+          <w:color w:val="000000"/>
+          <w:sz w:val="20"/>
+          <w:szCs w:val="20"/>
+        </w:rPr>
+        <w:t>using</w:t>
+      </w:r>
+      <w:bookmarkStart w:id="0" w:name="_GoBack"/>
+      <w:bookmarkEnd w:id="0"/>
+      <w:r>
+        <w:rPr>
+          <w:rFonts w:ascii="TimesNewRomanPSMT" w:eastAsia="Times New Roman" w:hAnsi="TimesNewRomanPSMT" w:cs="Times New Roman"/>
+          <w:color w:val="000000"/>
+          <w:sz w:val="20"/>
+          <w:szCs w:val="20"/>
+        </w:rPr>
+        <w:t xml:space="preserve"> built-in player</w:t>
+      </w:r>
+      <w:r>
+        <w:rPr>
+          <w:rFonts w:ascii="TimesNewRomanPSMT" w:eastAsia="Times New Roman" w:hAnsi="TimesNewRomanPSMT" w:cs="Times New Roman"/>
+          <w:color w:val="000000"/>
+          <w:sz w:val="20"/>
+          <w:szCs w:val="20"/>
+        </w:rPr>
         <w:t>.</w:t>
       </w:r>
       <w:r>
@@ -1670,25 +1354,14 @@
         </w:rPr>
         <w:br/>
       </w:r>
-      <w:proofErr w:type="spellStart"/>
-      <w:r>
-        <w:rPr>
-          <w:rFonts w:ascii="TimesNewRomanPSMT" w:eastAsia="Times New Roman" w:hAnsi="TimesNewRomanPSMT" w:cs="Times New Roman"/>
-          <w:color w:val="000000"/>
-          <w:sz w:val="20"/>
-          <w:szCs w:val="20"/>
-        </w:rPr>
-        <w:t>INFORMATION</w:t>
-      </w:r>
-      <w:proofErr w:type="spellEnd"/>
-      <w:r>
-        <w:rPr>
-          <w:rFonts w:ascii="TimesNewRomanPSMT" w:eastAsia="Times New Roman" w:hAnsi="TimesNewRomanPSMT" w:cs="Times New Roman"/>
-          <w:color w:val="000000"/>
-          <w:sz w:val="20"/>
-          <w:szCs w:val="20"/>
-        </w:rPr>
-        <w:t xml:space="preserve"> IN THIS DOCUMENT IS PROVIDED IN CONNECTION WITH INTEL PRODUCTS.</w:t>
+      <w:r>
+        <w:rPr>
+          <w:rFonts w:ascii="TimesNewRomanPSMT" w:eastAsia="Times New Roman" w:hAnsi="TimesNewRomanPSMT" w:cs="Times New Roman"/>
+          <w:color w:val="000000"/>
+          <w:sz w:val="20"/>
+          <w:szCs w:val="20"/>
+        </w:rPr>
+        <w:t>INFORMATION IN THIS DOCUMENT IS PROVIDED IN CONNECTION WITH INTEL PRODUCTS.</w:t>
       </w:r>
       <w:r>
         <w:rPr>
@@ -2095,57 +1768,17 @@
           <w:szCs w:val="20"/>
         </w:rPr>
         <w:br/>
-        <w:t xml:space="preserve">* </w:t>
-      </w:r>
-      <w:proofErr w:type="gramStart"/>
-      <w:r>
-        <w:rPr>
-          <w:rFonts w:ascii="TimesNewRomanPSMT" w:eastAsia="Times New Roman" w:hAnsi="TimesNewRomanPSMT" w:cs="Times New Roman"/>
-          <w:color w:val="000000"/>
-          <w:sz w:val="20"/>
-          <w:szCs w:val="20"/>
-        </w:rPr>
-        <w:t>Other</w:t>
-      </w:r>
-      <w:proofErr w:type="gramEnd"/>
-      <w:r>
-        <w:rPr>
-          <w:rFonts w:ascii="TimesNewRomanPSMT" w:eastAsia="Times New Roman" w:hAnsi="TimesNewRomanPSMT" w:cs="Times New Roman"/>
-          <w:color w:val="000000"/>
-          <w:sz w:val="20"/>
-          <w:szCs w:val="20"/>
-        </w:rPr>
-        <w:t xml:space="preserve"> names and brands may be claimed as the property of others.</w:t>
-      </w:r>
-      <w:r>
-        <w:rPr>
-          <w:rFonts w:ascii="TimesNewRomanPSMT" w:eastAsia="Times New Roman" w:hAnsi="TimesNewRomanPSMT" w:cs="Times New Roman"/>
-          <w:color w:val="000000"/>
-          <w:sz w:val="20"/>
-          <w:szCs w:val="20"/>
-        </w:rPr>
-        <w:br/>
-        <w:t xml:space="preserve">OpenCL and the OpenCL logo are trademarks of Apple Inc. used by permission by </w:t>
-      </w:r>
-      <w:proofErr w:type="spellStart"/>
-      <w:r>
-        <w:rPr>
-          <w:rFonts w:ascii="TimesNewRomanPSMT" w:eastAsia="Times New Roman" w:hAnsi="TimesNewRomanPSMT" w:cs="Times New Roman"/>
-          <w:color w:val="000000"/>
-          <w:sz w:val="20"/>
-          <w:szCs w:val="20"/>
-        </w:rPr>
-        <w:t>Khronos</w:t>
-      </w:r>
-      <w:proofErr w:type="spellEnd"/>
-      <w:r>
-        <w:rPr>
-          <w:rFonts w:ascii="TimesNewRomanPSMT" w:eastAsia="Times New Roman" w:hAnsi="TimesNewRomanPSMT" w:cs="Times New Roman"/>
-          <w:color w:val="000000"/>
-          <w:sz w:val="20"/>
-          <w:szCs w:val="20"/>
-        </w:rPr>
-        <w:t>.</w:t>
+        <w:t>* Other names and brands may be claimed as the property of others.</w:t>
+      </w:r>
+      <w:r>
+        <w:rPr>
+          <w:rFonts w:ascii="TimesNewRomanPSMT" w:eastAsia="Times New Roman" w:hAnsi="TimesNewRomanPSMT" w:cs="Times New Roman"/>
+          <w:color w:val="000000"/>
+          <w:sz w:val="20"/>
+          <w:szCs w:val="20"/>
+        </w:rPr>
+        <w:br/>
+        <w:t>OpenCL and the OpenCL logo are trademarks of Apple Inc. used by permission by Khronos.</w:t>
       </w:r>
       <w:r>
         <w:rPr>

</xml_diff>